<commit_message>
project json and word
</commit_message>
<xml_diff>
--- a/curriculum-vitae/src/assets/项目_cn.docx
+++ b/curriculum-vitae/src/assets/项目_cn.docx
@@ -7304,14 +7304,12 @@
         </w:rPr>
         <w:t>，</w:t>
       </w:r>
-      <w:bookmarkStart w:id="67" w:name="_GoBack"/>
       <w:r>
         <w:rPr>
           <w:lang w:val="fr-FR"/>
         </w:rPr>
         <w:t>LaTeX</w:t>
       </w:r>
-      <w:bookmarkEnd w:id="67"/>
     </w:p>
     <w:p>
       <w:pPr>
@@ -7627,6 +7625,7 @@
         <w:spacing w:after="0" w:line="240" w:lineRule="auto"/>
         <w:jc w:val="both"/>
         <w:rPr>
+          <w:rFonts w:hint="eastAsia"/>
           <w:lang w:val="fr-FR"/>
         </w:rPr>
       </w:pPr>
@@ -7696,13 +7695,6 @@
           <w:lang w:val="fr-FR"/>
         </w:rPr>
         <w:t>Phidgets</w:t>
-      </w:r>
-      <w:r>
-        <w:rPr>
-          <w:rFonts w:ascii="Calibri" w:eastAsia="宋体" w:hAnsi="Calibri" w:cs="Times New Roman"/>
-          <w:lang w:val="fr-FR"/>
-        </w:rPr>
-        <w:t>，</w:t>
       </w:r>
     </w:p>
     <w:p>
@@ -7863,6 +7855,20 @@
       </w:r>
       <w:r>
         <w:rPr>
+          <w:rFonts w:ascii="Calibri" w:eastAsia="宋体" w:hAnsi="Calibri" w:cs="Times New Roman"/>
+          <w:lang w:val="fr-FR"/>
+        </w:rPr>
+        <w:t>法国图尔</w:t>
+      </w:r>
+      <w:r>
+        <w:rPr>
+          <w:rFonts w:ascii="Calibri" w:eastAsia="宋体" w:hAnsi="Calibri" w:cs="Times New Roman" w:hint="eastAsia"/>
+          <w:lang w:val="fr-FR"/>
+        </w:rPr>
+        <w:t>，</w:t>
+      </w:r>
+      <w:r>
+        <w:rPr>
           <w:rFonts w:ascii="Calibri" w:eastAsia="宋体" w:hAnsi="Calibri" w:cs="Times New Roman" w:hint="eastAsia"/>
           <w:lang w:val="fr-FR"/>
         </w:rPr>
@@ -8046,7 +8052,13 @@
         <w:rPr>
           <w:lang w:val="fr-FR"/>
         </w:rPr>
-        <w:t>程序架构设计</w:t>
+        <w:t>设计</w:t>
+      </w:r>
+      <w:r>
+        <w:rPr>
+          <w:lang w:val="fr-FR"/>
+        </w:rPr>
+        <w:t>程序架构</w:t>
       </w:r>
       <w:r>
         <w:rPr>
@@ -8082,6 +8094,10 @@
         <w:widowControl w:val="0"/>
         <w:spacing w:after="0" w:line="240" w:lineRule="auto"/>
         <w:jc w:val="both"/>
+        <w:rPr>
+          <w:rFonts w:ascii="Calibri" w:eastAsia="宋体" w:hAnsi="Calibri" w:cs="Times New Roman"/>
+          <w:lang w:val="fr-FR"/>
+        </w:rPr>
       </w:pPr>
       <w:r>
         <w:rPr>
@@ -8113,68 +8129,6 @@
           <w:lang w:val="fr-FR"/>
         </w:rPr>
         <w:t>：</w:t>
-      </w:r>
-      <w:r>
-        <w:rPr>
-          <w:rFonts w:ascii="Calibri" w:eastAsia="宋体" w:hAnsi="Calibri" w:cs="Times New Roman"/>
-          <w:lang w:val="fr-FR"/>
-        </w:rPr>
-        <w:t>Java</w:t>
-      </w:r>
-      <w:r>
-        <w:rPr>
-          <w:rFonts w:ascii="Calibri" w:eastAsia="宋体" w:hAnsi="Calibri" w:cs="Times New Roman"/>
-          <w:lang w:val="fr-FR"/>
-        </w:rPr>
-        <w:t>，</w:t>
-      </w:r>
-      <w:r>
-        <w:rPr>
-          <w:rFonts w:ascii="Calibri" w:eastAsia="宋体" w:hAnsi="Calibri" w:cs="Times New Roman"/>
-        </w:rPr>
-        <w:t>Eclipse</w:t>
-      </w:r>
-      <w:r>
-        <w:rPr>
-          <w:rFonts w:ascii="Calibri" w:eastAsia="宋体" w:hAnsi="Calibri" w:cs="Times New Roman"/>
-        </w:rPr>
-        <w:t>，</w:t>
-      </w:r>
-      <w:r>
-        <w:rPr>
-          <w:rFonts w:ascii="Calibri" w:eastAsia="宋体" w:hAnsi="Calibri" w:cs="Times New Roman"/>
-        </w:rPr>
-        <w:t>ImageJ</w:t>
-      </w:r>
-      <w:r>
-        <w:rPr>
-          <w:rFonts w:hint="eastAsia"/>
-        </w:rPr>
-        <w:t>，</w:t>
-      </w:r>
-      <w:r>
-        <w:rPr>
-          <w:lang w:val="fr-FR"/>
-        </w:rPr>
-        <w:t>LaTeX</w:t>
-      </w:r>
-    </w:p>
-    <w:p>
-      <w:pPr>
-        <w:pStyle w:val="2"/>
-        <w:rPr>
-          <w:rFonts w:ascii="Calibri Light" w:eastAsia="宋体" w:hAnsi="Calibri Light" w:cs="Times New Roman"/>
-          <w:color w:val="2E74B5"/>
-          <w:lang w:val="fr-FR"/>
-        </w:rPr>
-      </w:pPr>
-      <w:r>
-        <w:rPr>
-          <w:rFonts w:ascii="Calibri Light" w:eastAsia="宋体" w:hAnsi="Calibri Light" w:cs="Times New Roman"/>
-          <w:color w:val="2E74B5"/>
-          <w:shd w:val="clear" w:color="auto" w:fill="FFFFFF"/>
-        </w:rPr>
-        <w:t>为文件分类的单类分类器分析并开发一个合并方法</w:t>
       </w:r>
     </w:p>
     <w:p>
@@ -8183,79 +8137,53 @@
         <w:spacing w:after="0" w:line="240" w:lineRule="auto"/>
         <w:jc w:val="both"/>
         <w:rPr>
-          <w:rFonts w:ascii="Calibri" w:eastAsia="宋体" w:hAnsi="Calibri" w:cs="Times New Roman"/>
-          <w:lang w:val="fr-FR"/>
-        </w:rPr>
-      </w:pPr>
-      <w:r>
-        <w:rPr>
-          <w:rFonts w:ascii="Arial" w:eastAsia="宋体" w:hAnsi="Arial" w:cs="Arial"/>
-          <w:color w:val="000000"/>
-          <w:shd w:val="clear" w:color="auto" w:fill="FFFFFF"/>
-        </w:rPr>
-        <w:t>为文件分类的单类分类器分析并开发一个合并方法，</w:t>
-      </w:r>
-      <w:r>
-        <w:rPr>
-          <w:rFonts w:ascii="Arial" w:eastAsia="宋体" w:hAnsi="Arial" w:cs="Arial"/>
-          <w:color w:val="000000"/>
-          <w:shd w:val="clear" w:color="auto" w:fill="FFFFFF"/>
-        </w:rPr>
-        <w:t>图尔计算机实验室</w:t>
-      </w:r>
-      <w:r>
-        <w:rPr>
-          <w:rFonts w:ascii="Arial" w:eastAsia="宋体" w:hAnsi="Arial" w:cs="Arial"/>
-          <w:color w:val="000000"/>
-          <w:shd w:val="clear" w:color="auto" w:fill="FFFFFF"/>
-        </w:rPr>
-        <w:t>-</w:t>
-      </w:r>
-      <w:r>
-        <w:rPr>
-          <w:rFonts w:ascii="Arial" w:eastAsia="宋体" w:hAnsi="Arial" w:cs="Arial"/>
-          <w:color w:val="000000"/>
-          <w:shd w:val="clear" w:color="auto" w:fill="FFFFFF"/>
-        </w:rPr>
-        <w:t>模式识别与图像分析</w:t>
-      </w:r>
-      <w:r>
-        <w:rPr>
-          <w:rFonts w:ascii="Calibri" w:eastAsia="宋体" w:hAnsi="Calibri" w:cs="Times New Roman" w:hint="eastAsia"/>
-          <w:lang w:val="fr-FR"/>
-        </w:rPr>
-        <w:t>（</w:t>
-      </w:r>
-      <w:r>
-        <w:rPr>
-          <w:rFonts w:ascii="Arial" w:eastAsia="宋体" w:hAnsi="Arial" w:cs="Arial"/>
-          <w:color w:val="000000"/>
-          <w:shd w:val="clear" w:color="auto" w:fill="FFFFFF"/>
-        </w:rPr>
-        <w:t>毕业设计</w:t>
-      </w:r>
-      <w:r>
-        <w:rPr>
-          <w:rFonts w:ascii="Arial" w:eastAsia="宋体" w:hAnsi="Arial" w:cs="Arial" w:hint="eastAsia"/>
-          <w:color w:val="000000"/>
-          <w:shd w:val="clear" w:color="auto" w:fill="FFFFFF"/>
-        </w:rPr>
-        <w:t>）</w:t>
-      </w:r>
-      <w:r>
-        <w:rPr>
-          <w:rFonts w:ascii="Arial" w:eastAsia="宋体" w:hAnsi="Arial" w:cs="Arial"/>
-          <w:color w:val="000000"/>
-          <w:shd w:val="clear" w:color="auto" w:fill="FFFFFF"/>
-        </w:rPr>
-        <w:t>，</w:t>
-      </w:r>
-      <w:r>
-        <w:rPr>
-          <w:rFonts w:ascii="Calibri" w:eastAsia="宋体" w:hAnsi="Calibri" w:cs="Times New Roman" w:hint="eastAsia"/>
-          <w:lang w:val="fr-FR"/>
-        </w:rPr>
-        <w:t>2013.9-2014.5</w:t>
+          <w:lang w:val="fr-FR"/>
+        </w:rPr>
+      </w:pPr>
+      <w:r>
+        <w:rPr>
+          <w:lang w:val="fr-FR"/>
+        </w:rPr>
+        <w:t>语言</w:t>
+      </w:r>
+      <w:r>
+        <w:rPr>
+          <w:lang w:val="fr-FR"/>
+        </w:rPr>
+        <w:t>/</w:t>
+      </w:r>
+      <w:r>
+        <w:rPr>
+          <w:lang w:val="fr-FR"/>
+        </w:rPr>
+        <w:t>库</w:t>
+      </w:r>
+      <w:r>
+        <w:rPr>
+          <w:rFonts w:hint="eastAsia"/>
+          <w:lang w:val="fr-FR"/>
+        </w:rPr>
+        <w:t>：</w:t>
+      </w:r>
+      <w:r>
+        <w:rPr>
+          <w:rFonts w:ascii="Calibri" w:eastAsia="宋体" w:hAnsi="Calibri" w:cs="Times New Roman"/>
+          <w:lang w:val="fr-FR"/>
+        </w:rPr>
+        <w:t>Java</w:t>
+      </w:r>
+      <w:r>
+        <w:rPr>
+          <w:rFonts w:ascii="Calibri" w:eastAsia="宋体" w:hAnsi="Calibri" w:cs="Times New Roman"/>
+          <w:lang w:val="fr-FR"/>
+        </w:rPr>
+        <w:t>，</w:t>
+      </w:r>
+      <w:r>
+        <w:rPr>
+          <w:rFonts w:ascii="Calibri" w:eastAsia="宋体" w:hAnsi="Calibri" w:cs="Times New Roman"/>
+        </w:rPr>
+        <w:t>ImageJ</w:t>
       </w:r>
     </w:p>
     <w:p>
@@ -8263,113 +8191,67 @@
         <w:widowControl w:val="0"/>
         <w:spacing w:after="0" w:line="240" w:lineRule="auto"/>
         <w:jc w:val="both"/>
-        <w:rPr>
-          <w:rFonts w:ascii="Calibri" w:eastAsia="宋体" w:hAnsi="Calibri" w:cs="Times New Roman"/>
-          <w:lang w:val="fr-FR"/>
-        </w:rPr>
-      </w:pPr>
-      <w:r>
-        <w:rPr>
-          <w:rFonts w:ascii="Calibri" w:eastAsia="宋体" w:hAnsi="Calibri" w:cs="Times New Roman" w:hint="eastAsia"/>
-          <w:b/>
-          <w:lang w:val="fr-FR"/>
-        </w:rPr>
-        <w:t>项目描述</w:t>
-      </w:r>
-      <w:r>
-        <w:rPr>
-          <w:rFonts w:ascii="Calibri" w:eastAsia="宋体" w:hAnsi="Calibri" w:cs="Times New Roman" w:hint="eastAsia"/>
+      </w:pPr>
+      <w:r>
+        <w:rPr>
+          <w:rFonts w:hint="eastAsia"/>
+        </w:rPr>
+        <w:t>工具</w:t>
+      </w:r>
+      <w:r>
+        <w:rPr>
+          <w:rFonts w:hint="eastAsia"/>
           <w:lang w:val="fr-FR"/>
         </w:rPr>
         <w:t>：</w:t>
       </w:r>
       <w:r>
         <w:rPr>
-          <w:rFonts w:hint="eastAsia"/>
-          <w:lang w:val="fr-FR"/>
-        </w:rPr>
-        <w:t>有若干</w:t>
-      </w:r>
-      <w:r>
-        <w:rPr>
-          <w:rFonts w:ascii="Arial" w:eastAsia="宋体" w:hAnsi="Arial" w:cs="Arial"/>
-          <w:color w:val="000000"/>
-          <w:szCs w:val="21"/>
-          <w:shd w:val="clear" w:color="auto" w:fill="FFFFFF"/>
-        </w:rPr>
-        <w:t>图片文件，根据</w:t>
-      </w:r>
-      <w:r>
-        <w:rPr>
-          <w:rFonts w:ascii="Arial" w:hAnsi="Arial" w:cs="Arial"/>
-          <w:color w:val="000000"/>
-          <w:szCs w:val="21"/>
-          <w:shd w:val="clear" w:color="auto" w:fill="FFFFFF"/>
-        </w:rPr>
-        <w:t>图片的</w:t>
-      </w:r>
-      <w:r>
-        <w:rPr>
-          <w:rFonts w:ascii="Arial" w:eastAsia="宋体" w:hAnsi="Arial" w:cs="Arial"/>
-          <w:color w:val="000000"/>
-          <w:szCs w:val="21"/>
-          <w:shd w:val="clear" w:color="auto" w:fill="FFFFFF"/>
-        </w:rPr>
-        <w:t>内容，可以把文件分类</w:t>
-      </w:r>
-      <w:r>
-        <w:rPr>
-          <w:rFonts w:ascii="Arial" w:eastAsia="宋体" w:hAnsi="Arial" w:cs="Arial" w:hint="eastAsia"/>
-          <w:color w:val="000000"/>
-          <w:szCs w:val="21"/>
-          <w:shd w:val="clear" w:color="auto" w:fill="FFFFFF"/>
-        </w:rPr>
-        <w:t>：</w:t>
-      </w:r>
-      <w:r>
-        <w:rPr>
-          <w:rFonts w:ascii="Arial" w:eastAsia="宋体" w:hAnsi="Arial" w:cs="Arial"/>
-          <w:color w:val="000000"/>
-          <w:szCs w:val="21"/>
-          <w:shd w:val="clear" w:color="auto" w:fill="FFFFFF"/>
-        </w:rPr>
-        <w:t>支票、信、报告等等。使用多个单类分类器对文件分类，不同分类器获得的结果</w:t>
-      </w:r>
-      <w:r>
-        <w:rPr>
-          <w:rFonts w:ascii="Arial" w:eastAsia="宋体" w:hAnsi="Arial" w:cs="Arial"/>
-          <w:color w:val="000000"/>
-          <w:szCs w:val="21"/>
-          <w:shd w:val="clear" w:color="auto" w:fill="FFFFFF"/>
-        </w:rPr>
-        <w:t>不</w:t>
-      </w:r>
-      <w:r>
-        <w:rPr>
-          <w:rFonts w:ascii="Arial" w:eastAsia="宋体" w:hAnsi="Arial" w:cs="Arial"/>
-          <w:color w:val="000000"/>
-          <w:szCs w:val="21"/>
-          <w:shd w:val="clear" w:color="auto" w:fill="FFFFFF"/>
-        </w:rPr>
-        <w:t>同</w:t>
-      </w:r>
-      <w:r>
-        <w:rPr>
-          <w:rFonts w:ascii="Arial" w:eastAsia="宋体" w:hAnsi="Arial" w:cs="Arial"/>
-          <w:color w:val="000000"/>
-          <w:szCs w:val="21"/>
-          <w:shd w:val="clear" w:color="auto" w:fill="FFFFFF"/>
-        </w:rPr>
-        <w:t>，</w:t>
-      </w:r>
-      <w:r>
-        <w:rPr>
-          <w:rFonts w:ascii="Arial" w:eastAsia="宋体" w:hAnsi="Arial" w:cs="Arial"/>
-          <w:color w:val="000000"/>
-          <w:szCs w:val="21"/>
-          <w:shd w:val="clear" w:color="auto" w:fill="FFFFFF"/>
-        </w:rPr>
-        <w:t>开发一个合并方法，使得分类的结果尽可能完美。</w:t>
+          <w:rFonts w:ascii="Calibri" w:eastAsia="宋体" w:hAnsi="Calibri" w:cs="Times New Roman"/>
+        </w:rPr>
+        <w:t>Eclipse</w:t>
+      </w:r>
+      <w:r>
+        <w:rPr>
+          <w:rFonts w:hint="eastAsia"/>
+        </w:rPr>
+        <w:t>，</w:t>
+      </w:r>
+      <w:r>
+        <w:rPr>
+          <w:rFonts w:hint="eastAsia"/>
+        </w:rPr>
+        <w:t>SVN</w:t>
+      </w:r>
+      <w:r>
+        <w:rPr>
+          <w:rFonts w:hint="eastAsia"/>
+        </w:rPr>
+        <w:t>，</w:t>
+      </w:r>
+      <w:r>
+        <w:rPr>
+          <w:lang w:val="fr-FR"/>
+        </w:rPr>
+        <w:t>LaTeX</w:t>
+      </w:r>
+    </w:p>
+    <w:p>
+      <w:pPr>
+        <w:pStyle w:val="2"/>
+        <w:rPr>
+          <w:rFonts w:ascii="Calibri Light" w:eastAsia="宋体" w:hAnsi="Calibri Light" w:cs="Times New Roman"/>
+          <w:color w:val="2E74B5"/>
+          <w:lang w:val="fr-FR"/>
+        </w:rPr>
+      </w:pPr>
+      <w:r>
+        <w:rPr>
+          <w:rFonts w:ascii="Calibri Light" w:eastAsia="宋体" w:hAnsi="Calibri Light" w:cs="Times New Roman"/>
+          <w:color w:val="2E74B5"/>
+          <w:shd w:val="clear" w:color="auto" w:fill="FFFFFF"/>
+        </w:rPr>
+        <w:t>为文件分类的单类分类器分析并开发一个合并方法</w:t>
       </w:r>
     </w:p>
     <w:p>
@@ -8384,39 +8266,87 @@
       </w:pPr>
       <w:r>
         <w:rPr>
-          <w:rFonts w:ascii="Calibri" w:eastAsia="宋体" w:hAnsi="Calibri" w:cs="Times New Roman" w:hint="eastAsia"/>
-          <w:b/>
-          <w:lang w:val="fr-FR"/>
-        </w:rPr>
-        <w:t>职责</w:t>
-      </w:r>
-      <w:r>
-        <w:rPr>
-          <w:rFonts w:ascii="Calibri" w:eastAsia="宋体" w:hAnsi="Calibri" w:cs="Times New Roman" w:hint="eastAsia"/>
-          <w:lang w:val="fr-FR"/>
-        </w:rPr>
-        <w:t>：需求分析，</w:t>
-      </w:r>
-      <w:r>
-        <w:rPr>
-          <w:rFonts w:ascii="Calibri" w:eastAsia="宋体" w:hAnsi="Calibri" w:cs="Times New Roman"/>
-          <w:lang w:val="fr-FR"/>
-        </w:rPr>
-        <w:t>编写技术文档，程序架构设计，开发</w:t>
-      </w:r>
-      <w:r>
-        <w:rPr>
-          <w:rFonts w:ascii="Calibri" w:eastAsia="宋体" w:hAnsi="Calibri" w:cs="Times New Roman"/>
-          <w:lang w:val="fr-FR"/>
-        </w:rPr>
-        <w:t>，</w:t>
-      </w:r>
-      <w:r>
-        <w:rPr>
-          <w:rFonts w:ascii="Calibri" w:eastAsia="宋体" w:hAnsi="Calibri" w:cs="Times New Roman" w:hint="eastAsia"/>
-          <w:lang w:val="fr-FR"/>
-        </w:rPr>
-        <w:t>写报告</w:t>
+          <w:rFonts w:ascii="Arial" w:eastAsia="宋体" w:hAnsi="Arial" w:cs="Arial"/>
+          <w:color w:val="000000"/>
+          <w:shd w:val="clear" w:color="auto" w:fill="FFFFFF"/>
+        </w:rPr>
+        <w:t>为文件分类的单类分类器分析并开发一个合并方法，</w:t>
+      </w:r>
+      <w:r>
+        <w:rPr>
+          <w:rFonts w:ascii="Arial" w:eastAsia="宋体" w:hAnsi="Arial" w:cs="Arial"/>
+          <w:color w:val="000000"/>
+          <w:shd w:val="clear" w:color="auto" w:fill="FFFFFF"/>
+        </w:rPr>
+        <w:t>图尔计算机实验室</w:t>
+      </w:r>
+      <w:r>
+        <w:rPr>
+          <w:rFonts w:ascii="Arial" w:eastAsia="宋体" w:hAnsi="Arial" w:cs="Arial"/>
+          <w:color w:val="000000"/>
+          <w:shd w:val="clear" w:color="auto" w:fill="FFFFFF"/>
+        </w:rPr>
+        <w:t>-</w:t>
+      </w:r>
+      <w:r>
+        <w:rPr>
+          <w:rFonts w:ascii="Arial" w:eastAsia="宋体" w:hAnsi="Arial" w:cs="Arial"/>
+          <w:color w:val="000000"/>
+          <w:shd w:val="clear" w:color="auto" w:fill="FFFFFF"/>
+        </w:rPr>
+        <w:t>模式识别与图像分析</w:t>
+      </w:r>
+      <w:r>
+        <w:rPr>
+          <w:rFonts w:ascii="Calibri" w:eastAsia="宋体" w:hAnsi="Calibri" w:cs="Times New Roman" w:hint="eastAsia"/>
+          <w:lang w:val="fr-FR"/>
+        </w:rPr>
+        <w:t>（</w:t>
+      </w:r>
+      <w:r>
+        <w:rPr>
+          <w:rFonts w:ascii="Arial" w:eastAsia="宋体" w:hAnsi="Arial" w:cs="Arial"/>
+          <w:color w:val="000000"/>
+          <w:shd w:val="clear" w:color="auto" w:fill="FFFFFF"/>
+        </w:rPr>
+        <w:t>毕业设计</w:t>
+      </w:r>
+      <w:r>
+        <w:rPr>
+          <w:rFonts w:ascii="Arial" w:eastAsia="宋体" w:hAnsi="Arial" w:cs="Arial" w:hint="eastAsia"/>
+          <w:color w:val="000000"/>
+          <w:shd w:val="clear" w:color="auto" w:fill="FFFFFF"/>
+        </w:rPr>
+        <w:t>）</w:t>
+      </w:r>
+      <w:r>
+        <w:rPr>
+          <w:rFonts w:ascii="Arial" w:eastAsia="宋体" w:hAnsi="Arial" w:cs="Arial"/>
+          <w:color w:val="000000"/>
+          <w:shd w:val="clear" w:color="auto" w:fill="FFFFFF"/>
+        </w:rPr>
+        <w:t>，</w:t>
+      </w:r>
+      <w:r>
+        <w:rPr>
+          <w:rFonts w:ascii="Calibri" w:eastAsia="宋体" w:hAnsi="Calibri" w:cs="Times New Roman"/>
+          <w:lang w:val="fr-FR"/>
+        </w:rPr>
+        <w:t>法国图尔</w:t>
+      </w:r>
+      <w:r>
+        <w:rPr>
+          <w:rFonts w:ascii="Calibri" w:eastAsia="宋体" w:hAnsi="Calibri" w:cs="Times New Roman" w:hint="eastAsia"/>
+          <w:lang w:val="fr-FR"/>
+        </w:rPr>
+        <w:t>，</w:t>
+      </w:r>
+      <w:r>
+        <w:rPr>
+          <w:rFonts w:ascii="Calibri" w:eastAsia="宋体" w:hAnsi="Calibri" w:cs="Times New Roman" w:hint="eastAsia"/>
+          <w:lang w:val="fr-FR"/>
+        </w:rPr>
+        <w:t>2013.9-2014.5</w:t>
       </w:r>
     </w:p>
     <w:p>
@@ -8435,23 +8365,7 @@
           <w:b/>
           <w:lang w:val="fr-FR"/>
         </w:rPr>
-        <w:t>开发工具</w:t>
-      </w:r>
-      <w:r>
-        <w:rPr>
-          <w:rFonts w:ascii="Calibri" w:eastAsia="宋体" w:hAnsi="Calibri" w:cs="Times New Roman" w:hint="eastAsia"/>
-          <w:b/>
-          <w:lang w:val="fr-FR"/>
-        </w:rPr>
-        <w:t>/</w:t>
-      </w:r>
-      <w:r>
-        <w:rPr>
-          <w:rFonts w:ascii="Calibri" w:eastAsia="宋体" w:hAnsi="Calibri" w:cs="Times New Roman" w:hint="eastAsia"/>
-          <w:b/>
-          <w:lang w:val="fr-FR"/>
-        </w:rPr>
-        <w:t>语言</w:t>
+        <w:t>项目描述</w:t>
       </w:r>
       <w:r>
         <w:rPr>
@@ -8462,67 +8376,28 @@
       </w:r>
       <w:r>
         <w:rPr>
-          <w:rFonts w:ascii="Calibri" w:eastAsia="宋体" w:hAnsi="Calibri" w:cs="Times New Roman"/>
-          <w:lang w:val="fr-FR"/>
-        </w:rPr>
-        <w:t>C#.</w:t>
-      </w:r>
-      <w:r>
-        <w:rPr>
-          <w:rFonts w:ascii="Calibri" w:eastAsia="宋体" w:hAnsi="Calibri" w:cs="Times New Roman"/>
-          <w:lang w:val="fr-FR"/>
-        </w:rPr>
-        <w:t>NET</w:t>
-      </w:r>
-      <w:r>
-        <w:rPr>
-          <w:rFonts w:ascii="Calibri" w:eastAsia="宋体" w:hAnsi="Calibri" w:cs="Times New Roman"/>
-          <w:lang w:val="fr-FR"/>
-        </w:rPr>
-        <w:t>，</w:t>
-      </w:r>
-      <w:r>
-        <w:rPr>
-          <w:rFonts w:ascii="Calibri" w:eastAsia="宋体" w:hAnsi="Calibri" w:cs="Times New Roman"/>
-          <w:lang w:val="fr-FR"/>
-        </w:rPr>
-        <w:t>Visual Studio</w:t>
-      </w:r>
-      <w:r>
-        <w:rPr>
-          <w:rFonts w:ascii="Calibri" w:eastAsia="宋体" w:hAnsi="Calibri" w:cs="Times New Roman"/>
-          <w:lang w:val="fr-FR"/>
-        </w:rPr>
-        <w:t>，</w:t>
-      </w:r>
-      <w:r>
-        <w:rPr>
-          <w:rFonts w:ascii="Calibri" w:eastAsia="宋体" w:hAnsi="Calibri" w:cs="Times New Roman"/>
-          <w:lang w:val="fr-FR"/>
-        </w:rPr>
-        <w:t xml:space="preserve">AForge.NET, </w:t>
-      </w:r>
-      <w:r>
-        <w:rPr>
-          <w:rFonts w:ascii="Calibri" w:eastAsia="宋体" w:hAnsi="Calibri" w:cs="Times New Roman"/>
-          <w:lang w:val="fr-FR"/>
-        </w:rPr>
-        <w:t>xml</w:t>
-      </w:r>
-      <w:r>
-        <w:rPr>
-          <w:rFonts w:ascii="Calibri" w:eastAsia="宋体" w:hAnsi="Calibri" w:cs="Times New Roman"/>
-          <w:lang w:val="fr-FR"/>
-        </w:rPr>
-        <w:t>，</w:t>
+          <w:rFonts w:hint="eastAsia"/>
+          <w:lang w:val="fr-FR"/>
+        </w:rPr>
+        <w:t>有若干</w:t>
       </w:r>
       <w:r>
         <w:rPr>
           <w:rFonts w:ascii="Arial" w:eastAsia="宋体" w:hAnsi="Arial" w:cs="Arial"/>
           <w:color w:val="000000"/>
-          <w:shd w:val="clear" w:color="auto" w:fill="FFFFFF"/>
-        </w:rPr>
-        <w:t>单类分类器</w:t>
+          <w:szCs w:val="21"/>
+          <w:shd w:val="clear" w:color="auto" w:fill="FFFFFF"/>
+        </w:rPr>
+        <w:t>图片文件，根据</w:t>
+      </w:r>
+      <w:r>
+        <w:rPr>
+          <w:rFonts w:ascii="Arial" w:hAnsi="Arial" w:cs="Arial"/>
+          <w:color w:val="000000"/>
+          <w:szCs w:val="21"/>
+          <w:shd w:val="clear" w:color="auto" w:fill="FFFFFF"/>
+        </w:rPr>
+        <w:t>图片的</w:t>
       </w:r>
       <w:r>
         <w:rPr>
@@ -8530,31 +8405,62 @@
           <w:color w:val="000000"/>
           <w:szCs w:val="21"/>
           <w:shd w:val="clear" w:color="auto" w:fill="FFFFFF"/>
-          <w:lang w:val="fr-FR"/>
-        </w:rPr>
-        <w:t>，</w:t>
-      </w:r>
-      <w:r>
-        <w:rPr>
-          <w:rFonts w:ascii="Calibri" w:eastAsia="宋体" w:hAnsi="Calibri" w:cs="Times New Roman"/>
-          <w:lang w:val="fr-FR"/>
-        </w:rPr>
-        <w:t>Git, Redmine</w:t>
-      </w:r>
-    </w:p>
-    <w:p>
-      <w:pPr>
-        <w:pStyle w:val="2"/>
-        <w:rPr>
-          <w:shd w:val="clear" w:color="auto" w:fill="FFFFFF"/>
-          <w:lang w:val="fr-FR"/>
-        </w:rPr>
-      </w:pPr>
-      <w:r>
-        <w:rPr>
-          <w:shd w:val="clear" w:color="auto" w:fill="FFFFFF"/>
-        </w:rPr>
-        <w:t>提取原始医学图片的特性</w:t>
+        </w:rPr>
+        <w:t>内容，可以把文件分类</w:t>
+      </w:r>
+      <w:r>
+        <w:rPr>
+          <w:rFonts w:ascii="Arial" w:eastAsia="宋体" w:hAnsi="Arial" w:cs="Arial" w:hint="eastAsia"/>
+          <w:color w:val="000000"/>
+          <w:szCs w:val="21"/>
+          <w:shd w:val="clear" w:color="auto" w:fill="FFFFFF"/>
+        </w:rPr>
+        <w:t>：</w:t>
+      </w:r>
+      <w:r>
+        <w:rPr>
+          <w:rFonts w:ascii="Arial" w:eastAsia="宋体" w:hAnsi="Arial" w:cs="Arial"/>
+          <w:color w:val="000000"/>
+          <w:szCs w:val="21"/>
+          <w:shd w:val="clear" w:color="auto" w:fill="FFFFFF"/>
+        </w:rPr>
+        <w:t>支票、信、报告等等。使用多个单类分类器对文件分类，不同分类器获得的结果</w:t>
+      </w:r>
+      <w:r>
+        <w:rPr>
+          <w:rFonts w:ascii="Arial" w:eastAsia="宋体" w:hAnsi="Arial" w:cs="Arial"/>
+          <w:color w:val="000000"/>
+          <w:szCs w:val="21"/>
+          <w:shd w:val="clear" w:color="auto" w:fill="FFFFFF"/>
+        </w:rPr>
+        <w:t>不</w:t>
+      </w:r>
+      <w:r>
+        <w:rPr>
+          <w:rFonts w:ascii="Arial" w:eastAsia="宋体" w:hAnsi="Arial" w:cs="Arial"/>
+          <w:color w:val="000000"/>
+          <w:szCs w:val="21"/>
+          <w:shd w:val="clear" w:color="auto" w:fill="FFFFFF"/>
+        </w:rPr>
+        <w:t>同</w:t>
+      </w:r>
+      <w:r>
+        <w:rPr>
+          <w:rFonts w:ascii="Arial" w:eastAsia="宋体" w:hAnsi="Arial" w:cs="Arial"/>
+          <w:color w:val="000000"/>
+          <w:szCs w:val="21"/>
+          <w:shd w:val="clear" w:color="auto" w:fill="FFFFFF"/>
+        </w:rPr>
+        <w:t>，</w:t>
+      </w:r>
+      <w:r>
+        <w:rPr>
+          <w:rFonts w:ascii="Arial" w:eastAsia="宋体" w:hAnsi="Arial" w:cs="Arial"/>
+          <w:color w:val="000000"/>
+          <w:szCs w:val="21"/>
+          <w:shd w:val="clear" w:color="auto" w:fill="FFFFFF"/>
+        </w:rPr>
+        <w:t>开发一个合并方法，使得分类的结果尽可能完美。</w:t>
       </w:r>
     </w:p>
     <w:p>
@@ -8569,54 +8475,53 @@
       </w:pPr>
       <w:r>
         <w:rPr>
-          <w:rFonts w:ascii="Arial" w:eastAsia="宋体" w:hAnsi="Arial" w:cs="Arial"/>
-          <w:color w:val="000000"/>
-          <w:szCs w:val="21"/>
-          <w:shd w:val="clear" w:color="auto" w:fill="FFFFFF"/>
-        </w:rPr>
-        <w:t>提取原始医学图片的特性，</w:t>
-      </w:r>
-      <w:r>
-        <w:rPr>
-          <w:rFonts w:ascii="Calibri" w:eastAsia="宋体" w:hAnsi="Calibri" w:cs="Times New Roman"/>
-          <w:lang w:val="fr-FR"/>
-        </w:rPr>
-        <w:t>Orion Concept</w:t>
-      </w:r>
-      <w:r>
-        <w:rPr>
-          <w:rFonts w:ascii="Calibri" w:eastAsia="宋体" w:hAnsi="Calibri" w:cs="Times New Roman"/>
-          <w:lang w:val="fr-FR"/>
-        </w:rPr>
-        <w:t>(</w:t>
-      </w:r>
-      <w:r>
-        <w:rPr>
-          <w:rFonts w:ascii="Calibri" w:eastAsia="宋体" w:hAnsi="Calibri" w:cs="Times New Roman"/>
-          <w:lang w:val="fr-FR"/>
-        </w:rPr>
-        <w:t>实习</w:t>
-      </w:r>
-      <w:r>
-        <w:rPr>
-          <w:rFonts w:ascii="Calibri" w:eastAsia="宋体" w:hAnsi="Calibri" w:cs="Times New Roman"/>
-          <w:lang w:val="fr-FR"/>
-        </w:rPr>
-        <w:t>)</w:t>
-      </w:r>
-      <w:r>
-        <w:rPr>
-          <w:rFonts w:ascii="Calibri" w:eastAsia="宋体" w:hAnsi="Calibri" w:cs="Times New Roman"/>
-          <w:lang w:val="fr-FR"/>
-        </w:rPr>
-        <w:t>，法国图尔，</w:t>
-      </w:r>
-      <w:r>
-        <w:rPr>
-          <w:rFonts w:ascii="Calibri" w:eastAsia="宋体" w:hAnsi="Calibri" w:cs="Times New Roman" w:hint="eastAsia"/>
-          <w:lang w:val="fr-FR"/>
-        </w:rPr>
-        <w:t>2013.6-2013.9</w:t>
+          <w:rFonts w:ascii="Calibri" w:eastAsia="宋体" w:hAnsi="Calibri" w:cs="Times New Roman" w:hint="eastAsia"/>
+          <w:b/>
+          <w:lang w:val="fr-FR"/>
+        </w:rPr>
+        <w:t>职责</w:t>
+      </w:r>
+      <w:r>
+        <w:rPr>
+          <w:rFonts w:ascii="Calibri" w:eastAsia="宋体" w:hAnsi="Calibri" w:cs="Times New Roman" w:hint="eastAsia"/>
+          <w:lang w:val="fr-FR"/>
+        </w:rPr>
+        <w:t>：需求分析，</w:t>
+      </w:r>
+      <w:r>
+        <w:rPr>
+          <w:rFonts w:ascii="Calibri" w:eastAsia="宋体" w:hAnsi="Calibri" w:cs="Times New Roman"/>
+          <w:lang w:val="fr-FR"/>
+        </w:rPr>
+        <w:t>编写技术文档，</w:t>
+      </w:r>
+      <w:r>
+        <w:rPr>
+          <w:rFonts w:ascii="Calibri" w:eastAsia="宋体" w:hAnsi="Calibri" w:cs="Times New Roman"/>
+          <w:lang w:val="fr-FR"/>
+        </w:rPr>
+        <w:t>设计</w:t>
+      </w:r>
+      <w:r>
+        <w:rPr>
+          <w:rFonts w:ascii="Calibri" w:eastAsia="宋体" w:hAnsi="Calibri" w:cs="Times New Roman"/>
+          <w:lang w:val="fr-FR"/>
+        </w:rPr>
+        <w:t>程序架构，开发</w:t>
+      </w:r>
+      <w:r>
+        <w:rPr>
+          <w:rFonts w:ascii="Calibri" w:eastAsia="宋体" w:hAnsi="Calibri" w:cs="Times New Roman"/>
+          <w:lang w:val="fr-FR"/>
+        </w:rPr>
+        <w:t>，</w:t>
+      </w:r>
+      <w:r>
+        <w:rPr>
+          <w:rFonts w:ascii="Calibri" w:eastAsia="宋体" w:hAnsi="Calibri" w:cs="Times New Roman" w:hint="eastAsia"/>
+          <w:lang w:val="fr-FR"/>
+        </w:rPr>
+        <w:t>写报告</w:t>
       </w:r>
     </w:p>
     <w:p>
@@ -8635,7 +8540,23 @@
           <w:b/>
           <w:lang w:val="fr-FR"/>
         </w:rPr>
-        <w:t>项目描述</w:t>
+        <w:t>开发工具</w:t>
+      </w:r>
+      <w:r>
+        <w:rPr>
+          <w:rFonts w:ascii="Calibri" w:eastAsia="宋体" w:hAnsi="Calibri" w:cs="Times New Roman" w:hint="eastAsia"/>
+          <w:b/>
+          <w:lang w:val="fr-FR"/>
+        </w:rPr>
+        <w:t>/</w:t>
+      </w:r>
+      <w:r>
+        <w:rPr>
+          <w:rFonts w:ascii="Calibri" w:eastAsia="宋体" w:hAnsi="Calibri" w:cs="Times New Roman" w:hint="eastAsia"/>
+          <w:b/>
+          <w:lang w:val="fr-FR"/>
+        </w:rPr>
+        <w:t>语言</w:t>
       </w:r>
       <w:r>
         <w:rPr>
@@ -8643,15 +8564,6 @@
           <w:lang w:val="fr-FR"/>
         </w:rPr>
         <w:t>：</w:t>
-      </w:r>
-      <w:r>
-        <w:rPr>
-          <w:rFonts w:ascii="Arial" w:eastAsia="宋体" w:hAnsi="Arial" w:cs="Arial"/>
-          <w:color w:val="000000"/>
-          <w:szCs w:val="21"/>
-          <w:shd w:val="clear" w:color="auto" w:fill="FFFFFF"/>
-        </w:rPr>
-        <w:t>已有医学皮肤图像，在图像中来提取灰度级的分布，以便建立一系列图像的特性；之后，量化这些特性以表现出不同的生物组织的特点。</w:t>
       </w:r>
     </w:p>
     <w:p>
@@ -8666,60 +8578,56 @@
       </w:pPr>
       <w:r>
         <w:rPr>
-          <w:rFonts w:ascii="Calibri" w:eastAsia="宋体" w:hAnsi="Calibri" w:cs="Times New Roman" w:hint="eastAsia"/>
-          <w:b/>
-          <w:lang w:val="fr-FR"/>
-        </w:rPr>
-        <w:t>职责</w:t>
-      </w:r>
-      <w:r>
-        <w:rPr>
-          <w:rFonts w:ascii="Calibri" w:eastAsia="宋体" w:hAnsi="Calibri" w:cs="Times New Roman" w:hint="eastAsia"/>
-          <w:lang w:val="fr-FR"/>
-        </w:rPr>
-        <w:t>：需求分析，</w:t>
-      </w:r>
-      <w:r>
-        <w:rPr>
-          <w:rFonts w:ascii="Calibri" w:eastAsia="宋体" w:hAnsi="Calibri" w:cs="Times New Roman"/>
-          <w:lang w:val="fr-FR"/>
-        </w:rPr>
-        <w:t>编写技术文档，</w:t>
-      </w:r>
-      <w:r>
-        <w:rPr>
-          <w:rFonts w:ascii="Calibri" w:eastAsia="宋体" w:hAnsi="Calibri" w:cs="Times New Roman"/>
-          <w:lang w:val="fr-FR"/>
-        </w:rPr>
-        <w:t>程序架构设计</w:t>
-      </w:r>
-      <w:r>
-        <w:rPr>
-          <w:rFonts w:ascii="Calibri" w:eastAsia="宋体" w:hAnsi="Calibri" w:cs="Times New Roman" w:hint="eastAsia"/>
-          <w:lang w:val="fr-FR"/>
-        </w:rPr>
-        <w:t>，</w:t>
-      </w:r>
-      <w:r>
-        <w:rPr>
-          <w:rFonts w:ascii="Calibri" w:eastAsia="宋体" w:hAnsi="Calibri" w:cs="Times New Roman"/>
-          <w:lang w:val="fr-FR"/>
-        </w:rPr>
-        <w:t>开发</w:t>
-      </w:r>
-      <w:r>
-        <w:rPr>
-          <w:rFonts w:ascii="Calibri" w:eastAsia="宋体" w:hAnsi="Calibri" w:cs="Times New Roman"/>
-          <w:lang w:val="fr-FR"/>
-        </w:rPr>
-        <w:t>，</w:t>
-      </w:r>
-      <w:r>
-        <w:rPr>
-          <w:rFonts w:ascii="Calibri" w:eastAsia="宋体" w:hAnsi="Calibri" w:cs="Times New Roman" w:hint="eastAsia"/>
-          <w:lang w:val="fr-FR"/>
-        </w:rPr>
-        <w:t>写报告</w:t>
+          <w:lang w:val="fr-FR"/>
+        </w:rPr>
+        <w:t>语言</w:t>
+      </w:r>
+      <w:r>
+        <w:rPr>
+          <w:lang w:val="fr-FR"/>
+        </w:rPr>
+        <w:t>/</w:t>
+      </w:r>
+      <w:r>
+        <w:rPr>
+          <w:lang w:val="fr-FR"/>
+        </w:rPr>
+        <w:t>库</w:t>
+      </w:r>
+      <w:r>
+        <w:rPr>
+          <w:rFonts w:hint="eastAsia"/>
+          <w:lang w:val="fr-FR"/>
+        </w:rPr>
+        <w:t>：</w:t>
+      </w:r>
+      <w:r>
+        <w:rPr>
+          <w:rFonts w:ascii="Calibri" w:eastAsia="宋体" w:hAnsi="Calibri" w:cs="Times New Roman"/>
+          <w:lang w:val="fr-FR"/>
+        </w:rPr>
+        <w:t>C#.</w:t>
+      </w:r>
+      <w:r>
+        <w:rPr>
+          <w:rFonts w:ascii="Calibri" w:eastAsia="宋体" w:hAnsi="Calibri" w:cs="Times New Roman"/>
+          <w:lang w:val="fr-FR"/>
+        </w:rPr>
+        <w:t>NET</w:t>
+      </w:r>
+      <w:r>
+        <w:rPr>
+          <w:rFonts w:ascii="Calibri" w:eastAsia="宋体" w:hAnsi="Calibri" w:cs="Times New Roman"/>
+          <w:lang w:val="fr-FR"/>
+        </w:rPr>
+        <w:t>，</w:t>
+      </w:r>
+      <w:r>
+        <w:rPr>
+          <w:rFonts w:ascii="Calibri" w:eastAsia="宋体" w:hAnsi="Calibri" w:cs="Times New Roman"/>
+          <w:lang w:val="fr-FR"/>
+        </w:rPr>
+        <w:t>AForge.NET</w:t>
       </w:r>
     </w:p>
     <w:p>
@@ -8734,31 +8642,13 @@
       </w:pPr>
       <w:r>
         <w:rPr>
-          <w:rFonts w:ascii="Calibri" w:eastAsia="宋体" w:hAnsi="Calibri" w:cs="Times New Roman" w:hint="eastAsia"/>
-          <w:b/>
-          <w:lang w:val="fr-FR"/>
-        </w:rPr>
-        <w:t>开发工具</w:t>
-      </w:r>
-      <w:r>
-        <w:rPr>
-          <w:rFonts w:ascii="Calibri" w:eastAsia="宋体" w:hAnsi="Calibri" w:cs="Times New Roman" w:hint="eastAsia"/>
-          <w:b/>
-          <w:lang w:val="fr-FR"/>
-        </w:rPr>
-        <w:t>/</w:t>
-      </w:r>
-      <w:r>
-        <w:rPr>
-          <w:rFonts w:ascii="Calibri" w:eastAsia="宋体" w:hAnsi="Calibri" w:cs="Times New Roman" w:hint="eastAsia"/>
-          <w:b/>
-          <w:lang w:val="fr-FR"/>
-        </w:rPr>
-        <w:t>语言</w:t>
-      </w:r>
-      <w:r>
-        <w:rPr>
-          <w:rFonts w:ascii="Calibri" w:eastAsia="宋体" w:hAnsi="Calibri" w:cs="Times New Roman" w:hint="eastAsia"/>
+          <w:rFonts w:hint="eastAsia"/>
+        </w:rPr>
+        <w:t>工具</w:t>
+      </w:r>
+      <w:r>
+        <w:rPr>
+          <w:rFonts w:hint="eastAsia"/>
           <w:lang w:val="fr-FR"/>
         </w:rPr>
         <w:t>：</w:t>
@@ -8768,56 +8658,64 @@
           <w:rFonts w:ascii="Calibri" w:eastAsia="宋体" w:hAnsi="Calibri" w:cs="Times New Roman"/>
           <w:lang w:val="fr-FR"/>
         </w:rPr>
-        <w:t>Jav</w:t>
-      </w:r>
-      <w:r>
-        <w:rPr>
-          <w:rFonts w:ascii="Calibri" w:eastAsia="宋体" w:hAnsi="Calibri" w:cs="Times New Roman"/>
-          <w:lang w:val="fr-FR"/>
-        </w:rPr>
-        <w:t>a</w:t>
-      </w:r>
-      <w:r>
-        <w:rPr>
-          <w:rFonts w:ascii="Calibri" w:eastAsia="宋体" w:hAnsi="Calibri" w:cs="Times New Roman"/>
-          <w:lang w:val="fr-FR"/>
-        </w:rPr>
-        <w:t>，</w:t>
-      </w:r>
-      <w:r>
-        <w:rPr>
-          <w:rFonts w:ascii="Calibri" w:eastAsia="宋体" w:hAnsi="Calibri" w:cs="Times New Roman"/>
-          <w:lang w:val="fr-FR"/>
-        </w:rPr>
-        <w:t>Eclipse</w:t>
-      </w:r>
-      <w:r>
-        <w:rPr>
-          <w:rFonts w:ascii="Calibri" w:eastAsia="宋体" w:hAnsi="Calibri" w:cs="Times New Roman"/>
-          <w:lang w:val="fr-FR"/>
-        </w:rPr>
-        <w:t>，</w:t>
-      </w:r>
-      <w:r>
-        <w:rPr>
-          <w:rFonts w:ascii="Calibri" w:eastAsia="宋体" w:hAnsi="Calibri" w:cs="Times New Roman"/>
-          <w:lang w:val="fr-FR"/>
-        </w:rPr>
-        <w:t>ImageJ</w:t>
-      </w:r>
-      <w:r>
-        <w:rPr>
-          <w:rFonts w:ascii="Calibri" w:eastAsia="宋体" w:hAnsi="Calibri" w:cs="Times New Roman"/>
-          <w:lang w:val="fr-FR"/>
-        </w:rPr>
-        <w:t>，</w:t>
-      </w:r>
-      <w:r>
-        <w:rPr>
-          <w:rFonts w:ascii="Calibri" w:eastAsia="宋体" w:hAnsi="Calibri" w:cs="Times New Roman"/>
-          <w:lang w:val="fr-FR"/>
-        </w:rPr>
-        <w:t>Jmathplot</w:t>
+        <w:t>Visual Studio</w:t>
+      </w:r>
+      <w:r>
+        <w:rPr>
+          <w:rFonts w:ascii="Calibri" w:eastAsia="宋体" w:hAnsi="Calibri" w:cs="Times New Roman"/>
+          <w:lang w:val="fr-FR"/>
+        </w:rPr>
+        <w:t>，</w:t>
+      </w:r>
+      <w:r>
+        <w:rPr>
+          <w:rFonts w:ascii="Calibri" w:eastAsia="宋体" w:hAnsi="Calibri" w:cs="Times New Roman"/>
+          <w:lang w:val="fr-FR"/>
+        </w:rPr>
+        <w:t>Git</w:t>
+      </w:r>
+      <w:r>
+        <w:rPr>
+          <w:rFonts w:ascii="Calibri" w:eastAsia="宋体" w:hAnsi="Calibri" w:cs="Times New Roman" w:hint="eastAsia"/>
+          <w:lang w:val="fr-FR"/>
+        </w:rPr>
+        <w:t>，</w:t>
+      </w:r>
+      <w:r>
+        <w:rPr>
+          <w:rFonts w:ascii="Calibri" w:eastAsia="宋体" w:hAnsi="Calibri" w:cs="Times New Roman"/>
+          <w:lang w:val="fr-FR"/>
+        </w:rPr>
+        <w:t>Redmine</w:t>
+      </w:r>
+      <w:r>
+        <w:rPr>
+          <w:rFonts w:ascii="Calibri" w:eastAsia="宋体" w:hAnsi="Calibri" w:cs="Times New Roman" w:hint="eastAsia"/>
+          <w:lang w:val="fr-FR"/>
+        </w:rPr>
+        <w:t>，</w:t>
+      </w:r>
+      <w:r>
+        <w:rPr>
+          <w:rFonts w:ascii="Arial" w:eastAsia="宋体" w:hAnsi="Arial" w:cs="Arial"/>
+          <w:color w:val="000000"/>
+          <w:shd w:val="clear" w:color="auto" w:fill="FFFFFF"/>
+        </w:rPr>
+        <w:t>单类分类器</w:t>
+      </w:r>
+      <w:r>
+        <w:rPr>
+          <w:rFonts w:ascii="Arial" w:eastAsia="宋体" w:hAnsi="Arial" w:cs="Arial" w:hint="eastAsia"/>
+          <w:color w:val="000000"/>
+          <w:shd w:val="clear" w:color="auto" w:fill="FFFFFF"/>
+        </w:rPr>
+        <w:t>，</w:t>
+      </w:r>
+      <w:r>
+        <w:rPr>
+          <w:lang w:val="fr-FR"/>
+        </w:rPr>
+        <w:t>LaTeX</w:t>
       </w:r>
     </w:p>
     <w:p>
@@ -8832,7 +8730,7 @@
         <w:rPr>
           <w:shd w:val="clear" w:color="auto" w:fill="FFFFFF"/>
         </w:rPr>
-        <w:t>控制工业摄像头</w:t>
+        <w:t>提取原始医学图片的特性</w:t>
       </w:r>
     </w:p>
     <w:p>
@@ -8852,14 +8750,7 @@
           <w:szCs w:val="21"/>
           <w:shd w:val="clear" w:color="auto" w:fill="FFFFFF"/>
         </w:rPr>
-        <w:t>控制工业摄像头</w:t>
-      </w:r>
-      <w:r>
-        <w:rPr>
-          <w:rFonts w:ascii="Calibri" w:eastAsia="宋体" w:hAnsi="Calibri" w:cs="Times New Roman" w:hint="eastAsia"/>
-          <w:lang w:val="fr-FR"/>
-        </w:rPr>
-        <w:t>，</w:t>
+        <w:t>提取原始医学图片的特性，</w:t>
       </w:r>
       <w:r>
         <w:rPr>
@@ -8870,14 +8761,14 @@
       </w:r>
       <w:r>
         <w:rPr>
-          <w:rFonts w:ascii="Calibri" w:eastAsia="宋体" w:hAnsi="Calibri" w:cs="Times New Roman" w:hint="eastAsia"/>
+          <w:rFonts w:ascii="Calibri" w:eastAsia="宋体" w:hAnsi="Calibri" w:cs="Times New Roman"/>
           <w:lang w:val="fr-FR"/>
         </w:rPr>
         <w:t>(</w:t>
       </w:r>
       <w:r>
         <w:rPr>
-          <w:rFonts w:ascii="Calibri" w:eastAsia="宋体" w:hAnsi="Calibri" w:cs="Times New Roman" w:hint="eastAsia"/>
+          <w:rFonts w:ascii="Calibri" w:eastAsia="宋体" w:hAnsi="Calibri" w:cs="Times New Roman"/>
           <w:lang w:val="fr-FR"/>
         </w:rPr>
         <w:t>实习</w:t>
@@ -8936,22 +8827,7 @@
           <w:szCs w:val="21"/>
           <w:shd w:val="clear" w:color="auto" w:fill="FFFFFF"/>
         </w:rPr>
-        <w:t>开发工具，</w:t>
-      </w:r>
-      <w:r>
-        <w:rPr>
-          <w:rFonts w:ascii="Arial" w:eastAsia="宋体" w:hAnsi="Arial" w:cs="Arial"/>
-          <w:color w:val="000000"/>
-          <w:szCs w:val="21"/>
-          <w:shd w:val="clear" w:color="auto" w:fill="FFFFFF"/>
-        </w:rPr>
-        <w:t>控制工业摄像头</w:t>
-      </w:r>
-      <w:r>
-        <w:rPr>
-          <w:rFonts w:ascii="Calibri" w:eastAsia="宋体" w:hAnsi="Calibri" w:cs="Times New Roman"/>
-        </w:rPr>
-        <w:t>IDS uEye</w:t>
+        <w:t>已有医学皮肤图像，在图像中来提取灰度级的分布，以便建立一系列图像的特性；之后，量化这些特性以表现出不同的生物组织的特点。</w:t>
       </w:r>
     </w:p>
     <w:p>
@@ -8977,21 +8853,56 @@
           <w:rFonts w:ascii="Calibri" w:eastAsia="宋体" w:hAnsi="Calibri" w:cs="Times New Roman" w:hint="eastAsia"/>
           <w:lang w:val="fr-FR"/>
         </w:rPr>
-        <w:t>：</w:t>
-      </w:r>
-      <w:r>
-        <w:rPr>
-          <w:rFonts w:ascii="Calibri" w:eastAsia="宋体" w:hAnsi="Calibri" w:cs="Times New Roman" w:hint="eastAsia"/>
+        <w:t>：需求分析，</w:t>
+      </w:r>
+      <w:r>
+        <w:rPr>
+          <w:rFonts w:ascii="Calibri" w:eastAsia="宋体" w:hAnsi="Calibri" w:cs="Times New Roman"/>
+          <w:lang w:val="fr-FR"/>
+        </w:rPr>
+        <w:t>编写技术文档，</w:t>
+      </w:r>
+      <w:r>
+        <w:rPr>
+          <w:rFonts w:ascii="Calibri" w:eastAsia="宋体" w:hAnsi="Calibri" w:cs="Times New Roman"/>
+          <w:lang w:val="fr-FR"/>
+        </w:rPr>
+        <w:t>设计</w:t>
+      </w:r>
+      <w:r>
+        <w:rPr>
+          <w:rFonts w:ascii="Calibri" w:eastAsia="宋体" w:hAnsi="Calibri" w:cs="Times New Roman"/>
+          <w:lang w:val="fr-FR"/>
+        </w:rPr>
+        <w:t>程序架构</w:t>
+      </w:r>
+      <w:r>
+        <w:rPr>
+          <w:rFonts w:ascii="Calibri" w:eastAsia="宋体" w:hAnsi="Calibri" w:cs="Times New Roman" w:hint="eastAsia"/>
+          <w:lang w:val="fr-FR"/>
+        </w:rPr>
+        <w:t>，</w:t>
+      </w:r>
+      <w:r>
+        <w:rPr>
+          <w:rFonts w:ascii="Calibri" w:eastAsia="宋体" w:hAnsi="Calibri" w:cs="Times New Roman"/>
           <w:lang w:val="fr-FR"/>
         </w:rPr>
         <w:t>开发</w:t>
       </w:r>
       <w:r>
         <w:rPr>
-          <w:rFonts w:ascii="Calibri" w:eastAsia="宋体" w:hAnsi="Calibri" w:cs="Times New Roman" w:hint="eastAsia"/>
-          <w:lang w:val="fr-FR"/>
-        </w:rPr>
-        <w:t>，写报告</w:t>
+          <w:rFonts w:ascii="Calibri" w:eastAsia="宋体" w:hAnsi="Calibri" w:cs="Times New Roman"/>
+          <w:lang w:val="fr-FR"/>
+        </w:rPr>
+        <w:t>，</w:t>
+      </w:r>
+      <w:r>
+        <w:rPr>
+          <w:rFonts w:ascii="Calibri" w:eastAsia="宋体" w:hAnsi="Calibri" w:cs="Times New Roman" w:hint="eastAsia"/>
+          <w:lang w:val="fr-FR"/>
+        </w:rPr>
+        <w:t>写报告</w:t>
       </w:r>
     </w:p>
     <w:p>
@@ -9035,71 +8946,6 @@
         </w:rPr>
         <w:t>：</w:t>
       </w:r>
-      <w:r>
-        <w:rPr>
-          <w:rFonts w:ascii="Calibri" w:eastAsia="宋体" w:hAnsi="Calibri" w:cs="Times New Roman"/>
-          <w:lang w:val="fr-FR"/>
-        </w:rPr>
-        <w:t>C#.</w:t>
-      </w:r>
-      <w:r>
-        <w:rPr>
-          <w:rFonts w:ascii="Calibri" w:eastAsia="宋体" w:hAnsi="Calibri" w:cs="Times New Roman" w:hint="eastAsia"/>
-          <w:lang w:val="fr-FR"/>
-        </w:rPr>
-        <w:t>NET</w:t>
-      </w:r>
-      <w:r>
-        <w:rPr>
-          <w:rFonts w:ascii="Calibri" w:eastAsia="宋体" w:hAnsi="Calibri" w:cs="Times New Roman"/>
-          <w:lang w:val="fr-FR"/>
-        </w:rPr>
-        <w:t>，</w:t>
-      </w:r>
-      <w:r>
-        <w:rPr>
-          <w:rFonts w:ascii="Calibri" w:eastAsia="宋体" w:hAnsi="Calibri" w:cs="Times New Roman"/>
-          <w:lang w:val="fr-FR"/>
-        </w:rPr>
-        <w:t>Visual St</w:t>
-      </w:r>
-      <w:r>
-        <w:rPr>
-          <w:rFonts w:ascii="Calibri" w:eastAsia="宋体" w:hAnsi="Calibri" w:cs="Times New Roman"/>
-          <w:lang w:val="fr-FR"/>
-        </w:rPr>
-        <w:t>udio</w:t>
-      </w:r>
-      <w:r>
-        <w:rPr>
-          <w:rFonts w:ascii="Calibri" w:eastAsia="宋体" w:hAnsi="Calibri" w:cs="Times New Roman"/>
-          <w:lang w:val="fr-FR"/>
-        </w:rPr>
-        <w:t>，</w:t>
-      </w:r>
-      <w:r>
-        <w:rPr>
-          <w:rFonts w:ascii="Calibri" w:eastAsia="宋体" w:hAnsi="Calibri" w:cs="Times New Roman"/>
-          <w:lang w:val="fr-FR"/>
-        </w:rPr>
-        <w:t>IDS uEye</w:t>
-      </w:r>
-    </w:p>
-    <w:p>
-      <w:pPr>
-        <w:pStyle w:val="2"/>
-        <w:rPr>
-          <w:shd w:val="clear" w:color="auto" w:fill="FFFFFF"/>
-          <w:lang w:val="fr-FR"/>
-        </w:rPr>
-      </w:pPr>
-      <w:r>
-        <w:rPr>
-          <w:shd w:val="clear" w:color="auto" w:fill="FFFFFF"/>
-        </w:rPr>
-        <w:lastRenderedPageBreak/>
-        <w:t>在多个同样处理器的网格计算中分配任务</w:t>
-      </w:r>
     </w:p>
     <w:p>
       <w:pPr>
@@ -9113,85 +8959,70 @@
       </w:pPr>
       <w:r>
         <w:rPr>
-          <w:rFonts w:ascii="Arial" w:eastAsia="宋体" w:hAnsi="Arial" w:cs="Arial"/>
-          <w:color w:val="000000"/>
-          <w:szCs w:val="21"/>
-          <w:shd w:val="clear" w:color="auto" w:fill="FFFFFF"/>
-        </w:rPr>
-        <w:t>在多个同样处理器的网格计算中分配任务</w:t>
-      </w:r>
-      <w:r>
-        <w:rPr>
-          <w:rFonts w:ascii="Arial" w:eastAsia="宋体" w:hAnsi="Arial" w:cs="Arial"/>
-          <w:color w:val="000000"/>
-          <w:szCs w:val="21"/>
-          <w:shd w:val="clear" w:color="auto" w:fill="FFFFFF"/>
-          <w:lang w:val="fr-FR"/>
-        </w:rPr>
-        <w:t>，</w:t>
-      </w:r>
-      <w:r>
-        <w:rPr>
-          <w:rFonts w:ascii="Calibri" w:eastAsia="宋体" w:hAnsi="Calibri" w:cs="Times New Roman"/>
-          <w:lang w:val="fr-FR"/>
-        </w:rPr>
-        <w:t>图尔工程师学院</w:t>
-      </w:r>
-      <w:r>
-        <w:rPr>
-          <w:rFonts w:ascii="Calibri" w:eastAsia="宋体" w:hAnsi="Calibri" w:cs="Times New Roman" w:hint="eastAsia"/>
-          <w:lang w:val="fr-FR"/>
-        </w:rPr>
-        <w:t>，</w:t>
-      </w:r>
-      <w:r>
-        <w:rPr>
-          <w:rFonts w:ascii="Calibri" w:eastAsia="宋体" w:hAnsi="Calibri" w:cs="Times New Roman" w:hint="eastAsia"/>
-          <w:lang w:val="fr-FR"/>
-        </w:rPr>
-        <w:t>201</w:t>
-      </w:r>
-      <w:r>
-        <w:rPr>
-          <w:rFonts w:ascii="Calibri" w:eastAsia="宋体" w:hAnsi="Calibri" w:cs="Times New Roman" w:hint="eastAsia"/>
-          <w:lang w:val="fr-FR"/>
-        </w:rPr>
-        <w:t>3</w:t>
-      </w:r>
-      <w:r>
-        <w:rPr>
-          <w:rFonts w:ascii="Calibri" w:eastAsia="宋体" w:hAnsi="Calibri" w:cs="Times New Roman" w:hint="eastAsia"/>
-          <w:lang w:val="fr-FR"/>
-        </w:rPr>
-        <w:t>.</w:t>
-      </w:r>
-      <w:r>
-        <w:rPr>
-          <w:rFonts w:ascii="Calibri" w:eastAsia="宋体" w:hAnsi="Calibri" w:cs="Times New Roman" w:hint="eastAsia"/>
-          <w:lang w:val="fr-FR"/>
-        </w:rPr>
-        <w:t>2</w:t>
-      </w:r>
-      <w:r>
-        <w:rPr>
-          <w:rFonts w:ascii="Calibri" w:eastAsia="宋体" w:hAnsi="Calibri" w:cs="Times New Roman" w:hint="eastAsia"/>
-          <w:lang w:val="fr-FR"/>
-        </w:rPr>
-        <w:t>-201</w:t>
-      </w:r>
-      <w:r>
-        <w:rPr>
-          <w:rFonts w:ascii="Calibri" w:eastAsia="宋体" w:hAnsi="Calibri" w:cs="Times New Roman" w:hint="eastAsia"/>
-          <w:lang w:val="fr-FR"/>
-        </w:rPr>
-        <w:t>3</w:t>
-      </w:r>
-      <w:r>
-        <w:rPr>
-          <w:rFonts w:ascii="Calibri" w:eastAsia="宋体" w:hAnsi="Calibri" w:cs="Times New Roman" w:hint="eastAsia"/>
-          <w:lang w:val="fr-FR"/>
-        </w:rPr>
-        <w:t>.5</w:t>
+          <w:lang w:val="fr-FR"/>
+        </w:rPr>
+        <w:t>语言</w:t>
+      </w:r>
+      <w:r>
+        <w:rPr>
+          <w:lang w:val="fr-FR"/>
+        </w:rPr>
+        <w:t>/</w:t>
+      </w:r>
+      <w:r>
+        <w:rPr>
+          <w:lang w:val="fr-FR"/>
+        </w:rPr>
+        <w:t>库</w:t>
+      </w:r>
+      <w:r>
+        <w:rPr>
+          <w:rFonts w:hint="eastAsia"/>
+          <w:lang w:val="fr-FR"/>
+        </w:rPr>
+        <w:t>：</w:t>
+      </w:r>
+      <w:r>
+        <w:rPr>
+          <w:rFonts w:ascii="Calibri" w:eastAsia="宋体" w:hAnsi="Calibri" w:cs="Times New Roman"/>
+          <w:lang w:val="fr-FR"/>
+        </w:rPr>
+        <w:t>Jav</w:t>
+      </w:r>
+      <w:r>
+        <w:rPr>
+          <w:rFonts w:ascii="Calibri" w:eastAsia="宋体" w:hAnsi="Calibri" w:cs="Times New Roman"/>
+          <w:lang w:val="fr-FR"/>
+        </w:rPr>
+        <w:t>a</w:t>
+      </w:r>
+      <w:r>
+        <w:rPr>
+          <w:rFonts w:ascii="Calibri" w:eastAsia="宋体" w:hAnsi="Calibri" w:cs="Times New Roman" w:hint="eastAsia"/>
+          <w:lang w:val="fr-FR"/>
+        </w:rPr>
+        <w:t>，</w:t>
+      </w:r>
+      <w:r>
+        <w:rPr>
+          <w:rFonts w:ascii="Calibri" w:eastAsia="宋体" w:hAnsi="Calibri" w:cs="Times New Roman"/>
+          <w:lang w:val="fr-FR"/>
+        </w:rPr>
+        <w:t>Jmathplot</w:t>
+      </w:r>
+      <w:r>
+        <w:rPr>
+          <w:rFonts w:ascii="Calibri" w:eastAsia="宋体" w:hAnsi="Calibri" w:cs="Times New Roman"/>
+          <w:lang w:val="fr-FR"/>
+        </w:rPr>
+        <w:t>，</w:t>
+      </w:r>
+      <w:r>
+        <w:rPr>
+          <w:rFonts w:ascii="Calibri" w:eastAsia="宋体" w:hAnsi="Calibri" w:cs="Times New Roman"/>
+          <w:lang w:val="fr-FR"/>
+        </w:rPr>
+        <w:t>ImageJ</w:t>
       </w:r>
     </w:p>
     <w:p>
@@ -9200,17 +9031,16 @@
         <w:spacing w:after="0" w:line="240" w:lineRule="auto"/>
         <w:jc w:val="both"/>
         <w:rPr>
-          <w:rFonts w:ascii="Calibri" w:eastAsia="宋体" w:hAnsi="Calibri" w:cs="Times New Roman"/>
-          <w:lang w:val="fr-FR"/>
-        </w:rPr>
-      </w:pPr>
-      <w:r>
-        <w:rPr>
-          <w:rFonts w:ascii="Calibri" w:eastAsia="宋体" w:hAnsi="Calibri" w:cs="Times New Roman" w:hint="eastAsia"/>
-          <w:b/>
-          <w:lang w:val="fr-FR"/>
-        </w:rPr>
-        <w:t>项目描述</w:t>
+          <w:rFonts w:ascii="Calibri" w:eastAsia="宋体" w:hAnsi="Calibri" w:cs="Times New Roman" w:hint="eastAsia"/>
+          <w:lang w:val="fr-FR"/>
+        </w:rPr>
+      </w:pPr>
+      <w:r>
+        <w:rPr>
+          <w:rFonts w:ascii="Calibri" w:eastAsia="宋体" w:hAnsi="Calibri" w:cs="Times New Roman" w:hint="eastAsia"/>
+          <w:lang w:val="fr-FR"/>
+        </w:rPr>
+        <w:t>工具</w:t>
       </w:r>
       <w:r>
         <w:rPr>
@@ -9221,21 +9051,53 @@
       </w:r>
       <w:r>
         <w:rPr>
-          <w:rFonts w:ascii="Arial" w:eastAsia="宋体" w:hAnsi="Arial" w:cs="Arial"/>
-          <w:color w:val="000000"/>
-          <w:szCs w:val="21"/>
-          <w:shd w:val="clear" w:color="auto" w:fill="FFFFFF"/>
-        </w:rPr>
-        <w:t>已知有若干</w:t>
-      </w:r>
-      <w:r>
-        <w:rPr>
-          <w:rFonts w:ascii="Arial" w:eastAsia="宋体" w:hAnsi="Arial" w:cs="Arial"/>
-          <w:color w:val="000000"/>
-          <w:szCs w:val="21"/>
-          <w:shd w:val="clear" w:color="auto" w:fill="FFFFFF"/>
-        </w:rPr>
-        <w:t>处理器，以及若干个待处理任务。每个处理器的处理速度一样，但是每个任务需要的处理时间不一定。同一时间，同一任务，只能在一个处理器上处理。寻求一个算法，使得最早完成所有任务。</w:t>
+          <w:rFonts w:ascii="Calibri" w:eastAsia="宋体" w:hAnsi="Calibri" w:cs="Times New Roman"/>
+          <w:lang w:val="fr-FR"/>
+        </w:rPr>
+        <w:t>Eclipse</w:t>
+      </w:r>
+      <w:r>
+        <w:rPr>
+          <w:rFonts w:ascii="Calibri" w:eastAsia="宋体" w:hAnsi="Calibri" w:cs="Times New Roman" w:hint="eastAsia"/>
+          <w:lang w:val="fr-FR"/>
+        </w:rPr>
+        <w:t>，</w:t>
+      </w:r>
+      <w:r>
+        <w:rPr>
+          <w:rFonts w:ascii="Calibri" w:eastAsia="宋体" w:hAnsi="Calibri" w:cs="Times New Roman" w:hint="eastAsia"/>
+          <w:lang w:val="fr-FR"/>
+        </w:rPr>
+        <w:t>SVN</w:t>
+      </w:r>
+      <w:r>
+        <w:rPr>
+          <w:rFonts w:ascii="Calibri" w:eastAsia="宋体" w:hAnsi="Calibri" w:cs="Times New Roman" w:hint="eastAsia"/>
+          <w:lang w:val="fr-FR"/>
+        </w:rPr>
+        <w:t>，</w:t>
+      </w:r>
+      <w:r>
+        <w:rPr>
+          <w:lang w:val="fr-FR"/>
+        </w:rPr>
+        <w:t>LaTeX</w:t>
+      </w:r>
+    </w:p>
+    <w:p>
+      <w:pPr>
+        <w:pStyle w:val="2"/>
+        <w:rPr>
+          <w:shd w:val="clear" w:color="auto" w:fill="FFFFFF"/>
+          <w:lang w:val="fr-FR"/>
+        </w:rPr>
+      </w:pPr>
+      <w:r>
+        <w:rPr>
+          <w:shd w:val="clear" w:color="auto" w:fill="FFFFFF"/>
+        </w:rPr>
+        <w:lastRenderedPageBreak/>
+        <w:t>控制工业摄像头</w:t>
       </w:r>
     </w:p>
     <w:p>
@@ -9250,67 +9112,61 @@
       </w:pPr>
       <w:r>
         <w:rPr>
-          <w:rFonts w:ascii="Calibri" w:eastAsia="宋体" w:hAnsi="Calibri" w:cs="Times New Roman" w:hint="eastAsia"/>
-          <w:b/>
-          <w:lang w:val="fr-FR"/>
-        </w:rPr>
-        <w:t>职责</w:t>
-      </w:r>
-      <w:r>
-        <w:rPr>
-          <w:rFonts w:ascii="Calibri" w:eastAsia="宋体" w:hAnsi="Calibri" w:cs="Times New Roman" w:hint="eastAsia"/>
-          <w:lang w:val="fr-FR"/>
-        </w:rPr>
-        <w:t>：</w:t>
-      </w:r>
-      <w:r>
-        <w:rPr>
           <w:rFonts w:ascii="Arial" w:eastAsia="宋体" w:hAnsi="Arial" w:cs="Arial"/>
           <w:color w:val="000000"/>
           <w:szCs w:val="21"/>
           <w:shd w:val="clear" w:color="auto" w:fill="FFFFFF"/>
         </w:rPr>
-        <w:t>分析实例，提出算法，</w:t>
-      </w:r>
-      <w:r>
-        <w:rPr>
-          <w:rFonts w:ascii="Calibri" w:eastAsia="宋体" w:hAnsi="Calibri" w:cs="Times New Roman"/>
-          <w:lang w:val="fr-FR"/>
-        </w:rPr>
-        <w:t>开发</w:t>
-      </w:r>
-      <w:r>
-        <w:rPr>
-          <w:rFonts w:ascii="Calibri" w:eastAsia="宋体" w:hAnsi="Calibri" w:cs="Times New Roman"/>
-          <w:lang w:val="fr-FR"/>
-        </w:rPr>
-        <w:t>，</w:t>
-      </w:r>
-      <w:r>
-        <w:rPr>
-          <w:rFonts w:ascii="Arial" w:eastAsia="宋体" w:hAnsi="Arial" w:cs="Arial"/>
-          <w:color w:val="000000"/>
-          <w:szCs w:val="21"/>
-          <w:shd w:val="clear" w:color="auto" w:fill="FFFFFF"/>
-        </w:rPr>
-        <w:t>算法测试与总结</w:t>
-      </w:r>
-      <w:r>
-        <w:rPr>
-          <w:rStyle w:val="apple-converted-space"/>
-          <w:rFonts w:ascii="Arial" w:eastAsia="宋体" w:hAnsi="Arial" w:cs="Arial"/>
-          <w:color w:val="000000"/>
-          <w:szCs w:val="21"/>
-          <w:shd w:val="clear" w:color="auto" w:fill="FFFFFF"/>
-        </w:rPr>
-        <w:t> </w:t>
-      </w:r>
-      <w:r>
-        <w:rPr>
-          <w:rFonts w:ascii="Calibri" w:eastAsia="宋体" w:hAnsi="Calibri" w:cs="Times New Roman" w:hint="eastAsia"/>
-          <w:lang w:val="fr-FR"/>
-        </w:rPr>
-        <w:t>，写报告</w:t>
+        <w:t>控制工业摄像头</w:t>
+      </w:r>
+      <w:r>
+        <w:rPr>
+          <w:rFonts w:ascii="Calibri" w:eastAsia="宋体" w:hAnsi="Calibri" w:cs="Times New Roman" w:hint="eastAsia"/>
+          <w:lang w:val="fr-FR"/>
+        </w:rPr>
+        <w:t>，</w:t>
+      </w:r>
+      <w:r>
+        <w:rPr>
+          <w:rFonts w:ascii="Calibri" w:eastAsia="宋体" w:hAnsi="Calibri" w:cs="Times New Roman"/>
+          <w:lang w:val="fr-FR"/>
+        </w:rPr>
+        <w:t>Orion Concept</w:t>
+      </w:r>
+      <w:r>
+        <w:rPr>
+          <w:rFonts w:ascii="Calibri" w:eastAsia="宋体" w:hAnsi="Calibri" w:cs="Times New Roman" w:hint="eastAsia"/>
+          <w:lang w:val="fr-FR"/>
+        </w:rPr>
+        <w:t>(</w:t>
+      </w:r>
+      <w:r>
+        <w:rPr>
+          <w:rFonts w:ascii="Calibri" w:eastAsia="宋体" w:hAnsi="Calibri" w:cs="Times New Roman" w:hint="eastAsia"/>
+          <w:lang w:val="fr-FR"/>
+        </w:rPr>
+        <w:t>实习</w:t>
+      </w:r>
+      <w:r>
+        <w:rPr>
+          <w:rFonts w:ascii="Calibri" w:eastAsia="宋体" w:hAnsi="Calibri" w:cs="Times New Roman"/>
+          <w:lang w:val="fr-FR"/>
+        </w:rPr>
+        <w:t>)</w:t>
+      </w:r>
+      <w:r>
+        <w:rPr>
+          <w:rFonts w:ascii="Calibri" w:eastAsia="宋体" w:hAnsi="Calibri" w:cs="Times New Roman"/>
+          <w:lang w:val="fr-FR"/>
+        </w:rPr>
+        <w:t>，法国图尔，</w:t>
+      </w:r>
+      <w:r>
+        <w:rPr>
+          <w:rFonts w:ascii="Calibri" w:eastAsia="宋体" w:hAnsi="Calibri" w:cs="Times New Roman" w:hint="eastAsia"/>
+          <w:lang w:val="fr-FR"/>
+        </w:rPr>
+        <w:t>2013.6-2013.9</w:t>
       </w:r>
     </w:p>
     <w:p>
@@ -9329,23 +9185,7 @@
           <w:b/>
           <w:lang w:val="fr-FR"/>
         </w:rPr>
-        <w:t>开发工具</w:t>
-      </w:r>
-      <w:r>
-        <w:rPr>
-          <w:rFonts w:ascii="Calibri" w:eastAsia="宋体" w:hAnsi="Calibri" w:cs="Times New Roman" w:hint="eastAsia"/>
-          <w:b/>
-          <w:lang w:val="fr-FR"/>
-        </w:rPr>
-        <w:t>/</w:t>
-      </w:r>
-      <w:r>
-        <w:rPr>
-          <w:rFonts w:ascii="Calibri" w:eastAsia="宋体" w:hAnsi="Calibri" w:cs="Times New Roman" w:hint="eastAsia"/>
-          <w:b/>
-          <w:lang w:val="fr-FR"/>
-        </w:rPr>
-        <w:t>语言</w:t>
+        <w:t>项目描述</w:t>
       </w:r>
       <w:r>
         <w:rPr>
@@ -9356,53 +9196,33 @@
       </w:r>
       <w:r>
         <w:rPr>
-          <w:rFonts w:ascii="Calibri" w:eastAsia="宋体" w:hAnsi="Calibri" w:cs="Times New Roman"/>
-          <w:lang w:val="fr-FR"/>
-        </w:rPr>
-        <w:t>C/C++</w:t>
-      </w:r>
-      <w:r>
-        <w:rPr>
-          <w:rFonts w:ascii="Calibri" w:eastAsia="宋体" w:hAnsi="Calibri" w:cs="Times New Roman"/>
-          <w:lang w:val="fr-FR"/>
-        </w:rPr>
-        <w:t>，</w:t>
-      </w:r>
-      <w:r>
-        <w:rPr>
-          <w:rFonts w:ascii="Calibri" w:eastAsia="宋体" w:hAnsi="Calibri" w:cs="Times New Roman"/>
-          <w:lang w:val="fr-FR"/>
-        </w:rPr>
-        <w:t>Visual Studio</w:t>
-      </w:r>
-      <w:r>
-        <w:rPr>
-          <w:rFonts w:ascii="Calibri" w:eastAsia="宋体" w:hAnsi="Calibri" w:cs="Times New Roman"/>
-          <w:lang w:val="fr-FR"/>
-        </w:rPr>
-        <w:t>，</w:t>
-      </w:r>
-      <w:r>
-        <w:rPr>
-          <w:rFonts w:ascii="Calibri" w:eastAsia="宋体" w:hAnsi="Calibri" w:cs="Times New Roman"/>
-          <w:lang w:val="fr-FR"/>
-        </w:rPr>
-        <w:t>Cplex Studio</w:t>
-      </w:r>
-    </w:p>
-    <w:p>
-      <w:pPr>
-        <w:pStyle w:val="2"/>
-        <w:rPr>
-          <w:shd w:val="clear" w:color="auto" w:fill="FFFFFF"/>
-          <w:lang w:val="fr-FR"/>
-        </w:rPr>
-      </w:pPr>
-      <w:r>
-        <w:rPr>
-          <w:shd w:val="clear" w:color="auto" w:fill="FFFFFF"/>
-        </w:rPr>
-        <w:t>商品容量控制</w:t>
+          <w:rFonts w:ascii="Arial" w:eastAsia="宋体" w:hAnsi="Arial" w:cs="Arial"/>
+          <w:color w:val="000000"/>
+          <w:szCs w:val="21"/>
+          <w:shd w:val="clear" w:color="auto" w:fill="FFFFFF"/>
+        </w:rPr>
+        <w:t>开发工具，</w:t>
+      </w:r>
+      <w:r>
+        <w:rPr>
+          <w:rFonts w:ascii="Arial" w:eastAsia="宋体" w:hAnsi="Arial" w:cs="Arial"/>
+          <w:color w:val="000000"/>
+          <w:szCs w:val="21"/>
+          <w:shd w:val="clear" w:color="auto" w:fill="FFFFFF"/>
+        </w:rPr>
+        <w:t>控制工业摄像头</w:t>
+      </w:r>
+      <w:r>
+        <w:rPr>
+          <w:rFonts w:ascii="Calibri" w:eastAsia="宋体" w:hAnsi="Calibri" w:cs="Times New Roman"/>
+        </w:rPr>
+        <w:t>IDS uEye</w:t>
+      </w:r>
+      <w:r>
+        <w:rPr>
+          <w:rFonts w:ascii="Calibri" w:eastAsia="宋体" w:hAnsi="Calibri" w:cs="Times New Roman" w:hint="eastAsia"/>
+        </w:rPr>
+        <w:t>。</w:t>
       </w:r>
     </w:p>
     <w:p>
@@ -9417,85 +9237,32 @@
       </w:pPr>
       <w:r>
         <w:rPr>
-          <w:rFonts w:ascii="Arial" w:eastAsia="宋体" w:hAnsi="Arial" w:cs="Arial"/>
-          <w:color w:val="000000"/>
-          <w:szCs w:val="21"/>
-          <w:shd w:val="clear" w:color="auto" w:fill="FFFFFF"/>
-        </w:rPr>
-        <w:t>商品容量控制</w:t>
-      </w:r>
-      <w:r>
-        <w:rPr>
-          <w:rFonts w:ascii="Arial" w:eastAsia="宋体" w:hAnsi="Arial" w:cs="Arial"/>
-          <w:color w:val="000000"/>
-          <w:szCs w:val="21"/>
-          <w:shd w:val="clear" w:color="auto" w:fill="FFFFFF"/>
-          <w:lang w:val="fr-FR"/>
-        </w:rPr>
-        <w:t>，</w:t>
-      </w:r>
-      <w:r>
-        <w:rPr>
-          <w:rFonts w:ascii="Calibri" w:eastAsia="宋体" w:hAnsi="Calibri" w:cs="Times New Roman"/>
-          <w:lang w:val="fr-FR"/>
-        </w:rPr>
-        <w:t>图尔工程师学院</w:t>
-      </w:r>
-      <w:r>
-        <w:rPr>
-          <w:rFonts w:ascii="Calibri" w:eastAsia="宋体" w:hAnsi="Calibri" w:cs="Times New Roman" w:hint="eastAsia"/>
-          <w:lang w:val="fr-FR"/>
-        </w:rPr>
-        <w:t>，</w:t>
-      </w:r>
-      <w:r>
-        <w:rPr>
-          <w:rFonts w:ascii="Calibri" w:eastAsia="宋体" w:hAnsi="Calibri" w:cs="Times New Roman" w:hint="eastAsia"/>
-          <w:lang w:val="fr-FR"/>
-        </w:rPr>
-        <w:t>201</w:t>
-      </w:r>
-      <w:r>
-        <w:rPr>
-          <w:rFonts w:ascii="Calibri" w:eastAsia="宋体" w:hAnsi="Calibri" w:cs="Times New Roman" w:hint="eastAsia"/>
-          <w:lang w:val="fr-FR"/>
-        </w:rPr>
-        <w:t>2</w:t>
-      </w:r>
-      <w:r>
-        <w:rPr>
-          <w:rFonts w:ascii="Calibri" w:eastAsia="宋体" w:hAnsi="Calibri" w:cs="Times New Roman" w:hint="eastAsia"/>
-          <w:lang w:val="fr-FR"/>
-        </w:rPr>
-        <w:t>.1</w:t>
-      </w:r>
-      <w:r>
-        <w:rPr>
-          <w:rFonts w:ascii="Calibri" w:eastAsia="宋体" w:hAnsi="Calibri" w:cs="Times New Roman" w:hint="eastAsia"/>
-          <w:lang w:val="fr-FR"/>
-        </w:rPr>
-        <w:t>0</w:t>
-      </w:r>
-      <w:r>
-        <w:rPr>
-          <w:rFonts w:ascii="Calibri" w:eastAsia="宋体" w:hAnsi="Calibri" w:cs="Times New Roman" w:hint="eastAsia"/>
-          <w:lang w:val="fr-FR"/>
-        </w:rPr>
-        <w:t>-201</w:t>
-      </w:r>
-      <w:r>
-        <w:rPr>
-          <w:rFonts w:ascii="Calibri" w:eastAsia="宋体" w:hAnsi="Calibri" w:cs="Times New Roman" w:hint="eastAsia"/>
-          <w:lang w:val="fr-FR"/>
-        </w:rPr>
-        <w:t>3</w:t>
-      </w:r>
-      <w:r>
-        <w:rPr>
-          <w:rFonts w:ascii="Calibri" w:eastAsia="宋体" w:hAnsi="Calibri" w:cs="Times New Roman" w:hint="eastAsia"/>
-          <w:lang w:val="fr-FR"/>
-        </w:rPr>
-        <w:t>.5</w:t>
+          <w:rFonts w:ascii="Calibri" w:eastAsia="宋体" w:hAnsi="Calibri" w:cs="Times New Roman" w:hint="eastAsia"/>
+          <w:b/>
+          <w:lang w:val="fr-FR"/>
+        </w:rPr>
+        <w:t>职责</w:t>
+      </w:r>
+      <w:r>
+        <w:rPr>
+          <w:rFonts w:ascii="Calibri" w:eastAsia="宋体" w:hAnsi="Calibri" w:cs="Times New Roman" w:hint="eastAsia"/>
+          <w:lang w:val="fr-FR"/>
+        </w:rPr>
+        <w:t>：</w:t>
+      </w:r>
+      <w:r>
+        <w:rPr>
+          <w:rFonts w:ascii="Calibri" w:eastAsia="宋体" w:hAnsi="Calibri" w:cs="Times New Roman" w:hint="eastAsia"/>
+          <w:lang w:val="fr-FR"/>
+        </w:rPr>
+        <w:t>开发</w:t>
+      </w:r>
+      <w:r>
+        <w:rPr>
+          <w:rFonts w:ascii="Calibri" w:eastAsia="宋体" w:hAnsi="Calibri" w:cs="Times New Roman" w:hint="eastAsia"/>
+          <w:lang w:val="fr-FR"/>
+        </w:rPr>
+        <w:t>，写报告</w:t>
       </w:r>
     </w:p>
     <w:p>
@@ -9514,7 +9281,23 @@
           <w:b/>
           <w:lang w:val="fr-FR"/>
         </w:rPr>
-        <w:t>项目描述</w:t>
+        <w:t>开发工具</w:t>
+      </w:r>
+      <w:r>
+        <w:rPr>
+          <w:rFonts w:ascii="Calibri" w:eastAsia="宋体" w:hAnsi="Calibri" w:cs="Times New Roman" w:hint="eastAsia"/>
+          <w:b/>
+          <w:lang w:val="fr-FR"/>
+        </w:rPr>
+        <w:t>/</w:t>
+      </w:r>
+      <w:r>
+        <w:rPr>
+          <w:rFonts w:ascii="Calibri" w:eastAsia="宋体" w:hAnsi="Calibri" w:cs="Times New Roman" w:hint="eastAsia"/>
+          <w:b/>
+          <w:lang w:val="fr-FR"/>
+        </w:rPr>
+        <w:t>语言</w:t>
       </w:r>
       <w:r>
         <w:rPr>
@@ -9522,24 +9305,6 @@
           <w:lang w:val="fr-FR"/>
         </w:rPr>
         <w:t>：</w:t>
-      </w:r>
-      <w:r>
-        <w:rPr>
-          <w:rFonts w:ascii="Arial" w:eastAsia="宋体" w:hAnsi="Arial" w:cs="Arial"/>
-          <w:color w:val="000000"/>
-          <w:szCs w:val="21"/>
-          <w:shd w:val="clear" w:color="auto" w:fill="FFFFFF"/>
-        </w:rPr>
-        <w:t>向集装箱内装货物，货物的容积大小不一，</w:t>
-      </w:r>
-      <w:r>
-        <w:rPr>
-          <w:rFonts w:ascii="Arial" w:eastAsia="宋体" w:hAnsi="Arial" w:cs="Arial"/>
-          <w:color w:val="000000"/>
-          <w:szCs w:val="21"/>
-          <w:shd w:val="clear" w:color="auto" w:fill="FFFFFF"/>
-        </w:rPr>
-        <w:t>开发一个软件，通过获取的视频和图像，来分析这个集装箱内，还有多少可用空间。</w:t>
       </w:r>
     </w:p>
     <w:p>
@@ -9554,18 +9319,63 @@
       </w:pPr>
       <w:r>
         <w:rPr>
-          <w:rFonts w:ascii="Calibri" w:eastAsia="宋体" w:hAnsi="Calibri" w:cs="Times New Roman" w:hint="eastAsia"/>
-          <w:b/>
-          <w:lang w:val="fr-FR"/>
-        </w:rPr>
-        <w:t>职责</w:t>
-      </w:r>
-      <w:r>
-        <w:rPr>
-          <w:rFonts w:ascii="Calibri" w:eastAsia="宋体" w:hAnsi="Calibri" w:cs="Times New Roman" w:hint="eastAsia"/>
+          <w:lang w:val="fr-FR"/>
+        </w:rPr>
+        <w:t>语言</w:t>
+      </w:r>
+      <w:r>
+        <w:rPr>
+          <w:lang w:val="fr-FR"/>
+        </w:rPr>
+        <w:t>/</w:t>
+      </w:r>
+      <w:r>
+        <w:rPr>
+          <w:lang w:val="fr-FR"/>
+        </w:rPr>
+        <w:t>库</w:t>
+      </w:r>
+      <w:r>
+        <w:rPr>
+          <w:rFonts w:hint="eastAsia"/>
+          <w:lang w:val="fr-FR"/>
+        </w:rPr>
+        <w:t> </w:t>
+      </w:r>
+      <w:r>
+        <w:rPr>
+          <w:rFonts w:hint="eastAsia"/>
           <w:lang w:val="fr-FR"/>
         </w:rPr>
         <w:t>：</w:t>
+      </w:r>
+      <w:r>
+        <w:rPr>
+          <w:rFonts w:ascii="Calibri" w:eastAsia="宋体" w:hAnsi="Calibri" w:cs="Times New Roman"/>
+          <w:lang w:val="fr-FR"/>
+        </w:rPr>
+        <w:t>C#.</w:t>
+      </w:r>
+      <w:r>
+        <w:rPr>
+          <w:rFonts w:ascii="Calibri" w:eastAsia="宋体" w:hAnsi="Calibri" w:cs="Times New Roman" w:hint="eastAsia"/>
+          <w:lang w:val="fr-FR"/>
+        </w:rPr>
+        <w:t>NET</w:t>
+      </w:r>
+      <w:r>
+        <w:rPr>
+          <w:rFonts w:ascii="Calibri" w:eastAsia="宋体" w:hAnsi="Calibri" w:cs="Times New Roman"/>
+          <w:lang w:val="fr-FR"/>
+        </w:rPr>
+        <w:t>，</w:t>
+      </w:r>
+      <w:r>
+        <w:rPr>
+          <w:rFonts w:ascii="Calibri" w:eastAsia="宋体" w:hAnsi="Calibri" w:cs="Times New Roman"/>
+          <w:lang w:val="fr-FR"/>
+        </w:rPr>
+        <w:t>IDS uEye</w:t>
       </w:r>
     </w:p>
     <w:p>
@@ -9580,10 +9390,72 @@
       </w:pPr>
       <w:r>
         <w:rPr>
-          <w:rFonts w:ascii="Calibri" w:eastAsia="宋体" w:hAnsi="Calibri" w:cs="Times New Roman"/>
-          <w:lang w:val="fr-FR"/>
-        </w:rPr>
-        <w:t>需求分析</w:t>
+          <w:rFonts w:hint="eastAsia"/>
+        </w:rPr>
+        <w:t>工具</w:t>
+      </w:r>
+      <w:r>
+        <w:rPr>
+          <w:rFonts w:hint="eastAsia"/>
+          <w:lang w:val="fr-FR"/>
+        </w:rPr>
+        <w:t>：</w:t>
+      </w:r>
+      <w:r>
+        <w:rPr>
+          <w:rFonts w:ascii="Calibri" w:eastAsia="宋体" w:hAnsi="Calibri" w:cs="Times New Roman"/>
+          <w:lang w:val="fr-FR"/>
+        </w:rPr>
+        <w:t>Visual St</w:t>
+      </w:r>
+      <w:r>
+        <w:rPr>
+          <w:rFonts w:ascii="Calibri" w:eastAsia="宋体" w:hAnsi="Calibri" w:cs="Times New Roman"/>
+          <w:lang w:val="fr-FR"/>
+        </w:rPr>
+        <w:t>udio</w:t>
+      </w:r>
+      <w:r>
+        <w:rPr>
+          <w:rFonts w:ascii="Calibri" w:eastAsia="宋体" w:hAnsi="Calibri" w:cs="Times New Roman" w:hint="eastAsia"/>
+          <w:lang w:val="fr-FR"/>
+        </w:rPr>
+        <w:t>，</w:t>
+      </w:r>
+      <w:r>
+        <w:rPr>
+          <w:rFonts w:ascii="Calibri" w:eastAsia="宋体" w:hAnsi="Calibri" w:cs="Times New Roman"/>
+          <w:lang w:val="fr-FR"/>
+        </w:rPr>
+        <w:t>SVN</w:t>
+      </w:r>
+      <w:r>
+        <w:rPr>
+          <w:rFonts w:ascii="Calibri" w:eastAsia="宋体" w:hAnsi="Calibri" w:cs="Times New Roman" w:hint="eastAsia"/>
+          <w:lang w:val="fr-FR"/>
+        </w:rPr>
+        <w:t>，</w:t>
+      </w:r>
+      <w:r>
+        <w:rPr>
+          <w:lang w:val="fr-FR"/>
+        </w:rPr>
+        <w:t>LaTeX</w:t>
+      </w:r>
+    </w:p>
+    <w:p>
+      <w:pPr>
+        <w:pStyle w:val="2"/>
+        <w:rPr>
+          <w:shd w:val="clear" w:color="auto" w:fill="FFFFFF"/>
+          <w:lang w:val="fr-FR"/>
+        </w:rPr>
+      </w:pPr>
+      <w:r>
+        <w:rPr>
+          <w:shd w:val="clear" w:color="auto" w:fill="FFFFFF"/>
+        </w:rPr>
+        <w:t>在多个同样处理器的网格计算中分配任务</w:t>
       </w:r>
     </w:p>
     <w:p>
@@ -9598,14 +9470,61 @@
       </w:pPr>
       <w:r>
         <w:rPr>
-          <w:rFonts w:ascii="Calibri" w:eastAsia="宋体" w:hAnsi="Calibri" w:cs="Times New Roman" w:hint="eastAsia"/>
-          <w:lang w:val="fr-FR"/>
-        </w:rPr>
-        <w:t>开发“双目摄像头</w:t>
-      </w:r>
-      <w:r>
-        <w:rPr>
-          <w:rFonts w:ascii="Calibri" w:eastAsia="宋体" w:hAnsi="Calibri" w:cs="Times New Roman"/>
+          <w:rFonts w:ascii="Arial" w:eastAsia="宋体" w:hAnsi="Arial" w:cs="Arial"/>
+          <w:color w:val="000000"/>
+          <w:szCs w:val="21"/>
+          <w:shd w:val="clear" w:color="auto" w:fill="FFFFFF"/>
+        </w:rPr>
+        <w:t>在多个同样处理器的网格计算中分配任务</w:t>
+      </w:r>
+      <w:r>
+        <w:rPr>
+          <w:rFonts w:ascii="Arial" w:eastAsia="宋体" w:hAnsi="Arial" w:cs="Arial"/>
+          <w:color w:val="000000"/>
+          <w:szCs w:val="21"/>
+          <w:shd w:val="clear" w:color="auto" w:fill="FFFFFF"/>
+          <w:lang w:val="fr-FR"/>
+        </w:rPr>
+        <w:t>，</w:t>
+      </w:r>
+      <w:r>
+        <w:rPr>
+          <w:rFonts w:ascii="Calibri" w:eastAsia="宋体" w:hAnsi="Calibri" w:cs="Times New Roman"/>
+          <w:lang w:val="fr-FR"/>
+        </w:rPr>
+        <w:t>图尔工程师学院</w:t>
+      </w:r>
+      <w:r>
+        <w:rPr>
+          <w:rFonts w:ascii="Calibri" w:eastAsia="宋体" w:hAnsi="Calibri" w:cs="Times New Roman" w:hint="eastAsia"/>
+          <w:lang w:val="fr-FR"/>
+        </w:rPr>
+        <w:t>，</w:t>
+      </w:r>
+      <w:r>
+        <w:rPr>
+          <w:rFonts w:ascii="Calibri" w:eastAsia="宋体" w:hAnsi="Calibri" w:cs="Times New Roman"/>
+          <w:lang w:val="fr-FR"/>
+        </w:rPr>
+        <w:t>法国图尔</w:t>
+      </w:r>
+      <w:r>
+        <w:rPr>
+          <w:rFonts w:ascii="Calibri" w:eastAsia="宋体" w:hAnsi="Calibri" w:cs="Times New Roman" w:hint="eastAsia"/>
+          <w:lang w:val="fr-FR"/>
+        </w:rPr>
+        <w:t>，</w:t>
+      </w:r>
+      <w:r>
+        <w:rPr>
+          <w:rFonts w:ascii="Calibri" w:eastAsia="宋体" w:hAnsi="Calibri" w:cs="Times New Roman" w:hint="eastAsia"/>
+          <w:lang w:val="fr-FR"/>
+        </w:rPr>
+        <w:t>201</w:t>
+      </w:r>
+      <w:r>
+        <w:rPr>
+          <w:rFonts w:ascii="Calibri" w:eastAsia="宋体" w:hAnsi="Calibri" w:cs="Times New Roman" w:hint="eastAsia"/>
           <w:lang w:val="fr-FR"/>
         </w:rPr>
         <w:t>3</w:t>
@@ -9615,14 +9534,35 @@
           <w:rFonts w:ascii="Calibri" w:eastAsia="宋体" w:hAnsi="Calibri" w:cs="Times New Roman" w:hint="eastAsia"/>
           <w:lang w:val="fr-FR"/>
         </w:rPr>
-        <w:t>D</w:t>
-      </w:r>
-      <w:r>
-        <w:rPr>
-          <w:rFonts w:ascii="Calibri" w:eastAsia="宋体" w:hAnsi="Calibri" w:cs="Times New Roman" w:hint="eastAsia"/>
-          <w:lang w:val="fr-FR"/>
-        </w:rPr>
-        <w:t>成像”</w:t>
+        <w:t>.</w:t>
+      </w:r>
+      <w:r>
+        <w:rPr>
+          <w:rFonts w:ascii="Calibri" w:eastAsia="宋体" w:hAnsi="Calibri" w:cs="Times New Roman" w:hint="eastAsia"/>
+          <w:lang w:val="fr-FR"/>
+        </w:rPr>
+        <w:t>2</w:t>
+      </w:r>
+      <w:r>
+        <w:rPr>
+          <w:rFonts w:ascii="Calibri" w:eastAsia="宋体" w:hAnsi="Calibri" w:cs="Times New Roman" w:hint="eastAsia"/>
+          <w:lang w:val="fr-FR"/>
+        </w:rPr>
+        <w:t>-201</w:t>
+      </w:r>
+      <w:r>
+        <w:rPr>
+          <w:rFonts w:ascii="Calibri" w:eastAsia="宋体" w:hAnsi="Calibri" w:cs="Times New Roman" w:hint="eastAsia"/>
+          <w:lang w:val="fr-FR"/>
+        </w:rPr>
+        <w:t>3</w:t>
+      </w:r>
+      <w:r>
+        <w:rPr>
+          <w:rFonts w:ascii="Calibri" w:eastAsia="宋体" w:hAnsi="Calibri" w:cs="Times New Roman" w:hint="eastAsia"/>
+          <w:lang w:val="fr-FR"/>
+        </w:rPr>
+        <w:t>.5</w:t>
       </w:r>
     </w:p>
     <w:p>
@@ -9637,10 +9577,36 @@
       </w:pPr>
       <w:r>
         <w:rPr>
-          <w:rFonts w:ascii="Calibri" w:eastAsia="宋体" w:hAnsi="Calibri" w:cs="Times New Roman"/>
-          <w:lang w:val="fr-FR"/>
-        </w:rPr>
-        <w:t>编写技术文档</w:t>
+          <w:rFonts w:ascii="Calibri" w:eastAsia="宋体" w:hAnsi="Calibri" w:cs="Times New Roman" w:hint="eastAsia"/>
+          <w:b/>
+          <w:lang w:val="fr-FR"/>
+        </w:rPr>
+        <w:t>项目描述</w:t>
+      </w:r>
+      <w:r>
+        <w:rPr>
+          <w:rFonts w:ascii="Calibri" w:eastAsia="宋体" w:hAnsi="Calibri" w:cs="Times New Roman" w:hint="eastAsia"/>
+          <w:lang w:val="fr-FR"/>
+        </w:rPr>
+        <w:t>：</w:t>
+      </w:r>
+      <w:r>
+        <w:rPr>
+          <w:rFonts w:ascii="Arial" w:eastAsia="宋体" w:hAnsi="Arial" w:cs="Arial"/>
+          <w:color w:val="000000"/>
+          <w:szCs w:val="21"/>
+          <w:shd w:val="clear" w:color="auto" w:fill="FFFFFF"/>
+        </w:rPr>
+        <w:t>已知有若干</w:t>
+      </w:r>
+      <w:r>
+        <w:rPr>
+          <w:rFonts w:ascii="Arial" w:eastAsia="宋体" w:hAnsi="Arial" w:cs="Arial"/>
+          <w:color w:val="000000"/>
+          <w:szCs w:val="21"/>
+          <w:shd w:val="clear" w:color="auto" w:fill="FFFFFF"/>
+        </w:rPr>
+        <w:t>处理器，以及若干个待处理任务。每个处理器的处理速度一样，但是每个任务需要的处理时间不一定。同一时间，同一任务，只能在一个处理器上处理。寻求一个算法，使得最早完成所有任务。</w:t>
       </w:r>
     </w:p>
     <w:p>
@@ -9659,23 +9625,7 @@
           <w:b/>
           <w:lang w:val="fr-FR"/>
         </w:rPr>
-        <w:t>开发工具</w:t>
-      </w:r>
-      <w:r>
-        <w:rPr>
-          <w:rFonts w:ascii="Calibri" w:eastAsia="宋体" w:hAnsi="Calibri" w:cs="Times New Roman" w:hint="eastAsia"/>
-          <w:b/>
-          <w:lang w:val="fr-FR"/>
-        </w:rPr>
-        <w:t>/</w:t>
-      </w:r>
-      <w:r>
-        <w:rPr>
-          <w:rFonts w:ascii="Calibri" w:eastAsia="宋体" w:hAnsi="Calibri" w:cs="Times New Roman" w:hint="eastAsia"/>
-          <w:b/>
-          <w:lang w:val="fr-FR"/>
-        </w:rPr>
-        <w:t>语言</w:t>
+        <w:t>职责</w:t>
       </w:r>
       <w:r>
         <w:rPr>
@@ -9686,94 +9636,23 @@
       </w:r>
       <w:r>
         <w:rPr>
-          <w:rFonts w:ascii="Calibri" w:eastAsia="宋体" w:hAnsi="Calibri" w:cs="Times New Roman" w:hint="eastAsia"/>
-          <w:lang w:val="fr-FR"/>
-        </w:rPr>
-        <w:t>C++</w:t>
-      </w:r>
-      <w:r>
-        <w:rPr>
-          <w:rFonts w:ascii="Calibri" w:eastAsia="宋体" w:hAnsi="Calibri" w:cs="Times New Roman"/>
-          <w:lang w:val="fr-FR"/>
-        </w:rPr>
-        <w:t>，</w:t>
-      </w:r>
-      <w:r>
-        <w:rPr>
-          <w:rFonts w:ascii="Calibri" w:eastAsia="宋体" w:hAnsi="Calibri" w:cs="Times New Roman"/>
-          <w:lang w:val="fr-FR"/>
-        </w:rPr>
-        <w:t xml:space="preserve">Visual </w:t>
-      </w:r>
-      <w:r>
-        <w:rPr>
-          <w:rFonts w:ascii="Calibri" w:eastAsia="宋体" w:hAnsi="Calibri" w:cs="Times New Roman"/>
-          <w:lang w:val="fr-FR"/>
-        </w:rPr>
-        <w:t>Studio</w:t>
-      </w:r>
-      <w:r>
-        <w:rPr>
-          <w:rFonts w:ascii="Calibri" w:eastAsia="宋体" w:hAnsi="Calibri" w:cs="Times New Roman"/>
-          <w:lang w:val="fr-FR"/>
-        </w:rPr>
-        <w:t>，</w:t>
-      </w:r>
-      <w:r>
-        <w:rPr>
-          <w:rFonts w:ascii="Calibri" w:eastAsia="宋体" w:hAnsi="Calibri" w:cs="Times New Roman"/>
-          <w:lang w:val="fr-FR"/>
-        </w:rPr>
-        <w:t>QT5</w:t>
-      </w:r>
-      <w:r>
-        <w:rPr>
-          <w:rFonts w:ascii="Calibri" w:eastAsia="宋体" w:hAnsi="Calibri" w:cs="Times New Roman"/>
-          <w:lang w:val="fr-FR"/>
-        </w:rPr>
-        <w:t>，</w:t>
-      </w:r>
-      <w:r>
-        <w:rPr>
-          <w:rFonts w:ascii="Calibri" w:eastAsia="宋体" w:hAnsi="Calibri" w:cs="Times New Roman"/>
-          <w:lang w:val="fr-FR"/>
-        </w:rPr>
-        <w:t>OpenCV</w:t>
-      </w:r>
-      <w:r>
-        <w:rPr>
-          <w:rFonts w:ascii="Calibri" w:eastAsia="宋体" w:hAnsi="Calibri" w:cs="Times New Roman"/>
-          <w:lang w:val="fr-FR"/>
-        </w:rPr>
-        <w:t>，</w:t>
-      </w:r>
-      <w:r>
-        <w:rPr>
-          <w:rFonts w:ascii="Calibri" w:eastAsia="宋体" w:hAnsi="Calibri" w:cs="Times New Roman"/>
-          <w:lang w:val="fr-FR"/>
-        </w:rPr>
-        <w:t>Git</w:t>
-      </w:r>
-      <w:r>
-        <w:rPr>
-          <w:rFonts w:ascii="Calibri" w:eastAsia="宋体" w:hAnsi="Calibri" w:cs="Times New Roman"/>
-          <w:lang w:val="fr-FR"/>
-        </w:rPr>
-        <w:t>，</w:t>
-      </w:r>
-      <w:r>
-        <w:rPr>
-          <w:rFonts w:ascii="Calibri" w:eastAsia="宋体" w:hAnsi="Calibri" w:cs="Times New Roman"/>
-          <w:lang w:val="fr-FR"/>
-        </w:rPr>
-        <w:t>kinect</w:t>
-      </w:r>
-      <w:r>
-        <w:rPr>
           <w:rFonts w:ascii="Arial" w:eastAsia="宋体" w:hAnsi="Arial" w:cs="Arial"/>
           <w:color w:val="000000"/>
           <w:szCs w:val="21"/>
           <w:shd w:val="clear" w:color="auto" w:fill="FFFFFF"/>
+        </w:rPr>
+        <w:t>分析实例，提出算法，</w:t>
+      </w:r>
+      <w:r>
+        <w:rPr>
+          <w:rFonts w:ascii="Calibri" w:eastAsia="宋体" w:hAnsi="Calibri" w:cs="Times New Roman"/>
+          <w:lang w:val="fr-FR"/>
+        </w:rPr>
+        <w:t>开发</w:t>
+      </w:r>
+      <w:r>
+        <w:rPr>
+          <w:rFonts w:ascii="Calibri" w:eastAsia="宋体" w:hAnsi="Calibri" w:cs="Times New Roman"/>
           <w:lang w:val="fr-FR"/>
         </w:rPr>
         <w:t>，</w:t>
@@ -9782,37 +9661,27 @@
         <w:rPr>
           <w:rFonts w:ascii="Arial" w:eastAsia="宋体" w:hAnsi="Arial" w:cs="Arial"/>
           <w:color w:val="000000"/>
-          <w:shd w:val="clear" w:color="auto" w:fill="FFFFFF"/>
-        </w:rPr>
-        <w:t>双目摄像头</w:t>
-      </w:r>
-    </w:p>
-    <w:p>
-      <w:pPr>
-        <w:pStyle w:val="2"/>
-        <w:rPr>
-          <w:shd w:val="clear" w:color="auto" w:fill="FFFFFF"/>
-          <w:lang w:val="fr-FR"/>
-        </w:rPr>
-      </w:pPr>
-      <w:r>
-        <w:rPr>
-          <w:shd w:val="clear" w:color="auto" w:fill="FFFFFF"/>
-        </w:rPr>
-        <w:t>开发</w:t>
-      </w:r>
-      <w:r>
-        <w:rPr>
-          <w:rFonts w:ascii="Calibri" w:hAnsi="Calibri" w:cs="Times New Roman"/>
-          <w:lang w:val="fr-FR"/>
-        </w:rPr>
-        <w:t>Sphero</w:t>
-      </w:r>
-      <w:r>
-        <w:rPr>
-          <w:shd w:val="clear" w:color="auto" w:fill="FFFFFF"/>
-        </w:rPr>
-        <w:t>的安卓应用</w:t>
+          <w:szCs w:val="21"/>
+          <w:shd w:val="clear" w:color="auto" w:fill="FFFFFF"/>
+        </w:rPr>
+        <w:t>算法测试与总结</w:t>
+      </w:r>
+      <w:r>
+        <w:rPr>
+          <w:rStyle w:val="apple-converted-space"/>
+          <w:rFonts w:ascii="Arial" w:eastAsia="宋体" w:hAnsi="Arial" w:cs="Arial"/>
+          <w:color w:val="000000"/>
+          <w:szCs w:val="21"/>
+          <w:shd w:val="clear" w:color="auto" w:fill="FFFFFF"/>
+        </w:rPr>
+        <w:t> </w:t>
+      </w:r>
+      <w:r>
+        <w:rPr>
+          <w:rFonts w:ascii="Calibri" w:eastAsia="宋体" w:hAnsi="Calibri" w:cs="Times New Roman" w:hint="eastAsia"/>
+          <w:lang w:val="fr-FR"/>
+        </w:rPr>
+        <w:t>，写报告</w:t>
       </w:r>
     </w:p>
     <w:p>
@@ -9827,97 +9696,34 @@
       </w:pPr>
       <w:r>
         <w:rPr>
-          <w:rFonts w:ascii="Arial" w:eastAsia="宋体" w:hAnsi="Arial" w:cs="Arial"/>
-          <w:color w:val="000000"/>
-          <w:szCs w:val="21"/>
-          <w:shd w:val="clear" w:color="auto" w:fill="FFFFFF"/>
-        </w:rPr>
-        <w:t>开发</w:t>
-      </w:r>
-      <w:r>
-        <w:rPr>
-          <w:rFonts w:ascii="Calibri" w:eastAsia="宋体" w:hAnsi="Calibri" w:cs="Times New Roman"/>
-        </w:rPr>
-        <w:t>Sphero</w:t>
-      </w:r>
-      <w:r>
-        <w:rPr>
-          <w:rFonts w:ascii="Arial" w:eastAsia="宋体" w:hAnsi="Arial" w:cs="Arial"/>
-          <w:color w:val="000000"/>
-          <w:szCs w:val="21"/>
-          <w:shd w:val="clear" w:color="auto" w:fill="FFFFFF"/>
-        </w:rPr>
-        <w:t>的安卓应用，</w:t>
-      </w:r>
-      <w:r>
-        <w:rPr>
-          <w:rFonts w:ascii="Calibri" w:eastAsia="宋体" w:hAnsi="Calibri" w:cs="Times New Roman"/>
-          <w:lang w:val="fr-FR"/>
-        </w:rPr>
-        <w:t>图尔工程师学院</w:t>
-      </w:r>
-      <w:r>
-        <w:rPr>
-          <w:rFonts w:ascii="Calibri" w:eastAsia="宋体" w:hAnsi="Calibri" w:cs="Times New Roman" w:hint="eastAsia"/>
-          <w:lang w:val="fr-FR"/>
-        </w:rPr>
-        <w:t>，</w:t>
-      </w:r>
-      <w:r>
-        <w:rPr>
-          <w:rFonts w:ascii="Calibri" w:eastAsia="宋体" w:hAnsi="Calibri" w:cs="Times New Roman" w:hint="eastAsia"/>
-          <w:lang w:val="fr-FR"/>
-        </w:rPr>
-        <w:t>201</w:t>
-      </w:r>
-      <w:r>
-        <w:rPr>
-          <w:rFonts w:ascii="Calibri" w:eastAsia="宋体" w:hAnsi="Calibri" w:cs="Times New Roman" w:hint="eastAsia"/>
-          <w:lang w:val="fr-FR"/>
-        </w:rPr>
-        <w:t>2</w:t>
-      </w:r>
-      <w:r>
-        <w:rPr>
-          <w:rFonts w:ascii="Calibri" w:eastAsia="宋体" w:hAnsi="Calibri" w:cs="Times New Roman" w:hint="eastAsia"/>
-          <w:lang w:val="fr-FR"/>
-        </w:rPr>
-        <w:t>.</w:t>
-      </w:r>
-      <w:r>
-        <w:rPr>
-          <w:rFonts w:ascii="Calibri" w:eastAsia="宋体" w:hAnsi="Calibri" w:cs="Times New Roman" w:hint="eastAsia"/>
-          <w:lang w:val="fr-FR"/>
-        </w:rPr>
-        <w:t>9</w:t>
-      </w:r>
-      <w:r>
-        <w:rPr>
-          <w:rFonts w:ascii="Calibri" w:eastAsia="宋体" w:hAnsi="Calibri" w:cs="Times New Roman" w:hint="eastAsia"/>
-          <w:lang w:val="fr-FR"/>
-        </w:rPr>
-        <w:t>-201</w:t>
-      </w:r>
-      <w:r>
-        <w:rPr>
-          <w:rFonts w:ascii="Calibri" w:eastAsia="宋体" w:hAnsi="Calibri" w:cs="Times New Roman" w:hint="eastAsia"/>
-          <w:lang w:val="fr-FR"/>
-        </w:rPr>
-        <w:t>3</w:t>
-      </w:r>
-      <w:r>
-        <w:rPr>
-          <w:rFonts w:ascii="Calibri" w:eastAsia="宋体" w:hAnsi="Calibri" w:cs="Times New Roman" w:hint="eastAsia"/>
-          <w:lang w:val="fr-FR"/>
-        </w:rPr>
-        <w:t>.</w:t>
-      </w:r>
-      <w:r>
-        <w:rPr>
-          <w:rFonts w:ascii="Calibri" w:eastAsia="宋体" w:hAnsi="Calibri" w:cs="Times New Roman" w:hint="eastAsia"/>
-          <w:lang w:val="fr-FR"/>
-        </w:rPr>
-        <w:t>1</w:t>
+          <w:rFonts w:ascii="Calibri" w:eastAsia="宋体" w:hAnsi="Calibri" w:cs="Times New Roman" w:hint="eastAsia"/>
+          <w:b/>
+          <w:lang w:val="fr-FR"/>
+        </w:rPr>
+        <w:t>开发工具</w:t>
+      </w:r>
+      <w:r>
+        <w:rPr>
+          <w:rFonts w:ascii="Calibri" w:eastAsia="宋体" w:hAnsi="Calibri" w:cs="Times New Roman" w:hint="eastAsia"/>
+          <w:b/>
+          <w:lang w:val="fr-FR"/>
+        </w:rPr>
+        <w:t>/</w:t>
+      </w:r>
+      <w:r>
+        <w:rPr>
+          <w:rFonts w:ascii="Calibri" w:eastAsia="宋体" w:hAnsi="Calibri" w:cs="Times New Roman" w:hint="eastAsia"/>
+          <w:b/>
+          <w:lang w:val="fr-FR"/>
+        </w:rPr>
+        <w:t>语言</w:t>
+      </w:r>
+      <w:r>
+        <w:rPr>
+          <w:rFonts w:ascii="Calibri" w:eastAsia="宋体" w:hAnsi="Calibri" w:cs="Times New Roman" w:hint="eastAsia"/>
+          <w:lang w:val="fr-FR"/>
+        </w:rPr>
+        <w:t>：</w:t>
       </w:r>
     </w:p>
     <w:p>
@@ -9932,66 +9738,35 @@
       </w:pPr>
       <w:r>
         <w:rPr>
-          <w:rFonts w:ascii="Calibri" w:eastAsia="宋体" w:hAnsi="Calibri" w:cs="Times New Roman" w:hint="eastAsia"/>
-          <w:b/>
-          <w:lang w:val="fr-FR"/>
-        </w:rPr>
-        <w:t>项目描述</w:t>
-      </w:r>
-      <w:r>
-        <w:rPr>
-          <w:rFonts w:ascii="Calibri" w:eastAsia="宋体" w:hAnsi="Calibri" w:cs="Times New Roman" w:hint="eastAsia"/>
+          <w:lang w:val="fr-FR"/>
+        </w:rPr>
+        <w:t>语言</w:t>
+      </w:r>
+      <w:r>
+        <w:rPr>
+          <w:lang w:val="fr-FR"/>
+        </w:rPr>
+        <w:t>/</w:t>
+      </w:r>
+      <w:r>
+        <w:rPr>
+          <w:lang w:val="fr-FR"/>
+        </w:rPr>
+        <w:t>库</w:t>
+      </w:r>
+      <w:r>
+        <w:rPr>
+          <w:rFonts w:hint="eastAsia"/>
           <w:lang w:val="fr-FR"/>
         </w:rPr>
         <w:t>：</w:t>
       </w:r>
       <w:r>
         <w:rPr>
-          <w:rFonts w:ascii="Arial" w:eastAsia="宋体" w:hAnsi="Arial" w:cs="Arial"/>
-          <w:color w:val="000000"/>
-          <w:szCs w:val="21"/>
-          <w:shd w:val="clear" w:color="auto" w:fill="FFFFFF"/>
-        </w:rPr>
-        <w:t>开发</w:t>
-      </w:r>
-      <w:r>
-        <w:rPr>
-          <w:rFonts w:ascii="Calibri" w:eastAsia="宋体" w:hAnsi="Calibri" w:cs="Times New Roman"/>
-        </w:rPr>
-        <w:t>Sphero</w:t>
-      </w:r>
-      <w:r>
-        <w:rPr>
-          <w:rFonts w:ascii="Arial" w:eastAsia="宋体" w:hAnsi="Arial" w:cs="Arial"/>
-          <w:color w:val="000000"/>
-          <w:szCs w:val="21"/>
-          <w:shd w:val="clear" w:color="auto" w:fill="FFFFFF"/>
-        </w:rPr>
-        <w:t>的安卓应用。通过安卓手机来控制</w:t>
-      </w:r>
-      <w:r>
-        <w:rPr>
-          <w:rFonts w:ascii="Calibri" w:eastAsia="宋体" w:hAnsi="Calibri" w:cs="Times New Roman"/>
-        </w:rPr>
-        <w:t>Sphero</w:t>
-      </w:r>
-      <w:r>
-        <w:rPr>
-          <w:rFonts w:ascii="Arial" w:eastAsia="宋体" w:hAnsi="Arial" w:cs="Arial"/>
-          <w:color w:val="000000"/>
-          <w:szCs w:val="21"/>
-          <w:shd w:val="clear" w:color="auto" w:fill="FFFFFF"/>
-        </w:rPr>
-        <w:t>小球的运行路线以及颜色变化</w:t>
-      </w:r>
-      <w:r>
-        <w:rPr>
-          <w:rFonts w:ascii="Arial" w:eastAsia="宋体" w:hAnsi="Arial" w:cs="Arial"/>
-          <w:color w:val="000000"/>
-          <w:szCs w:val="21"/>
-          <w:shd w:val="clear" w:color="auto" w:fill="FFFFFF"/>
-        </w:rPr>
-        <w:t>。</w:t>
+          <w:rFonts w:ascii="Calibri" w:eastAsia="宋体" w:hAnsi="Calibri" w:cs="Times New Roman"/>
+          <w:lang w:val="fr-FR"/>
+        </w:rPr>
+        <w:t>C/C++</w:t>
       </w:r>
     </w:p>
     <w:p>
@@ -10006,15 +9781,13 @@
       </w:pPr>
       <w:r>
         <w:rPr>
-          <w:rFonts w:ascii="Calibri" w:eastAsia="宋体" w:hAnsi="Calibri" w:cs="Times New Roman" w:hint="eastAsia"/>
-          <w:b/>
-          <w:lang w:val="fr-FR"/>
-        </w:rPr>
-        <w:t>职责</w:t>
-      </w:r>
-      <w:r>
-        <w:rPr>
-          <w:rFonts w:ascii="Calibri" w:eastAsia="宋体" w:hAnsi="Calibri" w:cs="Times New Roman" w:hint="eastAsia"/>
+          <w:rFonts w:hint="eastAsia"/>
+        </w:rPr>
+        <w:t>工具</w:t>
+      </w:r>
+      <w:r>
+        <w:rPr>
+          <w:rFonts w:hint="eastAsia"/>
           <w:lang w:val="fr-FR"/>
         </w:rPr>
         <w:t>：</w:t>
@@ -10024,21 +9797,49 @@
           <w:rFonts w:ascii="Calibri" w:eastAsia="宋体" w:hAnsi="Calibri" w:cs="Times New Roman"/>
           <w:lang w:val="fr-FR"/>
         </w:rPr>
-        <w:t>程序架构设计，</w:t>
-      </w:r>
-      <w:r>
-        <w:rPr>
-          <w:rFonts w:ascii="Calibri" w:eastAsia="宋体" w:hAnsi="Calibri" w:cs="Times New Roman" w:hint="eastAsia"/>
-          <w:lang w:val="fr-FR"/>
-        </w:rPr>
-        <w:t>开发</w:t>
-      </w:r>
-      <w:r>
-        <w:rPr>
-          <w:rFonts w:ascii="Calibri" w:eastAsia="宋体" w:hAnsi="Calibri" w:cs="Times New Roman" w:hint="eastAsia"/>
-          <w:lang w:val="fr-FR"/>
-        </w:rPr>
-        <w:t>，写报告</w:t>
+        <w:t>Visual Studio</w:t>
+      </w:r>
+      <w:r>
+        <w:rPr>
+          <w:rFonts w:ascii="Calibri" w:eastAsia="宋体" w:hAnsi="Calibri" w:cs="Times New Roman"/>
+          <w:lang w:val="fr-FR"/>
+        </w:rPr>
+        <w:t>，</w:t>
+      </w:r>
+      <w:r>
+        <w:rPr>
+          <w:rFonts w:ascii="Calibri" w:eastAsia="宋体" w:hAnsi="Calibri" w:cs="Times New Roman"/>
+          <w:lang w:val="fr-FR"/>
+        </w:rPr>
+        <w:t>Cplex Studio</w:t>
+      </w:r>
+      <w:r>
+        <w:rPr>
+          <w:rFonts w:ascii="Calibri" w:eastAsia="宋体" w:hAnsi="Calibri" w:cs="Times New Roman" w:hint="eastAsia"/>
+          <w:lang w:val="fr-FR"/>
+        </w:rPr>
+        <w:t>，</w:t>
+      </w:r>
+      <w:r>
+        <w:rPr>
+          <w:lang w:val="fr-FR"/>
+        </w:rPr>
+        <w:t>LaTeX</w:t>
+      </w:r>
+    </w:p>
+    <w:p>
+      <w:pPr>
+        <w:pStyle w:val="2"/>
+        <w:rPr>
+          <w:shd w:val="clear" w:color="auto" w:fill="FFFFFF"/>
+          <w:lang w:val="fr-FR"/>
+        </w:rPr>
+      </w:pPr>
+      <w:r>
+        <w:rPr>
+          <w:shd w:val="clear" w:color="auto" w:fill="FFFFFF"/>
+        </w:rPr>
+        <w:t>商品容量控制</w:t>
       </w:r>
     </w:p>
     <w:p>
@@ -10053,86 +9854,12 @@
       </w:pPr>
       <w:r>
         <w:rPr>
-          <w:rFonts w:ascii="Calibri" w:eastAsia="宋体" w:hAnsi="Calibri" w:cs="Times New Roman" w:hint="eastAsia"/>
-          <w:b/>
-          <w:lang w:val="fr-FR"/>
-        </w:rPr>
-        <w:t>开发工具</w:t>
-      </w:r>
-      <w:r>
-        <w:rPr>
-          <w:rFonts w:ascii="Calibri" w:eastAsia="宋体" w:hAnsi="Calibri" w:cs="Times New Roman" w:hint="eastAsia"/>
-          <w:b/>
-          <w:lang w:val="fr-FR"/>
-        </w:rPr>
-        <w:t>/</w:t>
-      </w:r>
-      <w:r>
-        <w:rPr>
-          <w:rFonts w:ascii="Calibri" w:eastAsia="宋体" w:hAnsi="Calibri" w:cs="Times New Roman" w:hint="eastAsia"/>
-          <w:b/>
-          <w:lang w:val="fr-FR"/>
-        </w:rPr>
-        <w:t>语言</w:t>
-      </w:r>
-      <w:r>
-        <w:rPr>
-          <w:rFonts w:ascii="Calibri" w:eastAsia="宋体" w:hAnsi="Calibri" w:cs="Times New Roman" w:hint="eastAsia"/>
-          <w:lang w:val="fr-FR"/>
-        </w:rPr>
-        <w:t>：</w:t>
-      </w:r>
-      <w:r>
-        <w:rPr>
-          <w:rFonts w:ascii="Calibri" w:eastAsia="宋体" w:hAnsi="Calibri" w:cs="Times New Roman"/>
-          <w:lang w:val="fr-FR"/>
-        </w:rPr>
-        <w:t>Jav</w:t>
-      </w:r>
-      <w:r>
-        <w:rPr>
-          <w:rFonts w:ascii="Calibri" w:eastAsia="宋体" w:hAnsi="Calibri" w:cs="Times New Roman"/>
-          <w:lang w:val="fr-FR"/>
-        </w:rPr>
-        <w:t>a</w:t>
-      </w:r>
-      <w:r>
-        <w:rPr>
-          <w:rFonts w:ascii="Calibri" w:eastAsia="宋体" w:hAnsi="Calibri" w:cs="Times New Roman"/>
-          <w:lang w:val="fr-FR"/>
-        </w:rPr>
-        <w:t>，</w:t>
-      </w:r>
-      <w:r>
-        <w:rPr>
-          <w:rFonts w:ascii="Calibri" w:eastAsia="宋体" w:hAnsi="Calibri" w:cs="Times New Roman"/>
-          <w:lang w:val="fr-FR"/>
-        </w:rPr>
-        <w:t>Eclipse</w:t>
-      </w:r>
-      <w:r>
-        <w:rPr>
-          <w:rFonts w:ascii="Calibri" w:eastAsia="宋体" w:hAnsi="Calibri" w:cs="Times New Roman"/>
-          <w:lang w:val="fr-FR"/>
-        </w:rPr>
-        <w:t>，</w:t>
-      </w:r>
-      <w:r>
-        <w:rPr>
-          <w:rFonts w:ascii="Calibri" w:eastAsia="宋体" w:hAnsi="Calibri" w:cs="Times New Roman"/>
-          <w:lang w:val="fr-FR"/>
-        </w:rPr>
-        <w:t>Sphero</w:t>
-      </w:r>
-      <w:r>
-        <w:rPr>
           <w:rFonts w:ascii="Arial" w:eastAsia="宋体" w:hAnsi="Arial" w:cs="Arial"/>
           <w:color w:val="000000"/>
           <w:szCs w:val="21"/>
           <w:shd w:val="clear" w:color="auto" w:fill="FFFFFF"/>
-          <w:lang w:val="fr-FR"/>
-        </w:rPr>
-        <w:t>，</w:t>
+        </w:rPr>
+        <w:t>商品容量控制</w:t>
       </w:r>
       <w:r>
         <w:rPr>
@@ -10140,40 +9867,86 @@
           <w:color w:val="000000"/>
           <w:szCs w:val="21"/>
           <w:shd w:val="clear" w:color="auto" w:fill="FFFFFF"/>
-        </w:rPr>
-        <w:t>安卓手机</w:t>
-      </w:r>
-    </w:p>
-    <w:p>
-      <w:pPr>
-        <w:pStyle w:val="2"/>
-        <w:rPr>
-          <w:shd w:val="clear" w:color="auto" w:fill="FFFFFF"/>
-        </w:rPr>
-      </w:pPr>
-      <w:r>
-        <w:rPr>
-          <w:shd w:val="clear" w:color="auto" w:fill="FFFFFF"/>
-        </w:rPr>
-        <w:t>在</w:t>
-      </w:r>
-      <w:r>
-        <w:rPr>
-          <w:shd w:val="clear" w:color="auto" w:fill="FFFFFF"/>
-        </w:rPr>
-        <w:t xml:space="preserve">Nintendo DS </w:t>
-      </w:r>
-      <w:r>
-        <w:rPr>
-          <w:shd w:val="clear" w:color="auto" w:fill="FFFFFF"/>
-        </w:rPr>
-        <w:t>上开发游戏</w:t>
-      </w:r>
-      <w:r>
-        <w:rPr>
-          <w:shd w:val="clear" w:color="auto" w:fill="FFFFFF"/>
-        </w:rPr>
-        <w:t>Jezzball</w:t>
+          <w:lang w:val="fr-FR"/>
+        </w:rPr>
+        <w:t>，</w:t>
+      </w:r>
+      <w:r>
+        <w:rPr>
+          <w:rFonts w:ascii="Calibri" w:eastAsia="宋体" w:hAnsi="Calibri" w:cs="Times New Roman"/>
+          <w:lang w:val="fr-FR"/>
+        </w:rPr>
+        <w:t>图尔工程师学院</w:t>
+      </w:r>
+      <w:r>
+        <w:rPr>
+          <w:rFonts w:ascii="Calibri" w:eastAsia="宋体" w:hAnsi="Calibri" w:cs="Times New Roman" w:hint="eastAsia"/>
+          <w:lang w:val="fr-FR"/>
+        </w:rPr>
+        <w:t>，</w:t>
+      </w:r>
+      <w:r>
+        <w:rPr>
+          <w:rFonts w:ascii="Calibri" w:eastAsia="宋体" w:hAnsi="Calibri" w:cs="Times New Roman"/>
+          <w:lang w:val="fr-FR"/>
+        </w:rPr>
+        <w:t>法国图尔</w:t>
+      </w:r>
+      <w:r>
+        <w:rPr>
+          <w:rFonts w:ascii="Calibri" w:eastAsia="宋体" w:hAnsi="Calibri" w:cs="Times New Roman" w:hint="eastAsia"/>
+          <w:lang w:val="fr-FR"/>
+        </w:rPr>
+        <w:t>，</w:t>
+      </w:r>
+      <w:r>
+        <w:rPr>
+          <w:rFonts w:ascii="Calibri" w:eastAsia="宋体" w:hAnsi="Calibri" w:cs="Times New Roman" w:hint="eastAsia"/>
+          <w:lang w:val="fr-FR"/>
+        </w:rPr>
+        <w:t>201</w:t>
+      </w:r>
+      <w:r>
+        <w:rPr>
+          <w:rFonts w:ascii="Calibri" w:eastAsia="宋体" w:hAnsi="Calibri" w:cs="Times New Roman" w:hint="eastAsia"/>
+          <w:lang w:val="fr-FR"/>
+        </w:rPr>
+        <w:t>2</w:t>
+      </w:r>
+      <w:r>
+        <w:rPr>
+          <w:rFonts w:ascii="Calibri" w:eastAsia="宋体" w:hAnsi="Calibri" w:cs="Times New Roman" w:hint="eastAsia"/>
+          <w:lang w:val="fr-FR"/>
+        </w:rPr>
+        <w:t>.1</w:t>
+      </w:r>
+      <w:r>
+        <w:rPr>
+          <w:rFonts w:ascii="Calibri" w:eastAsia="宋体" w:hAnsi="Calibri" w:cs="Times New Roman" w:hint="eastAsia"/>
+          <w:lang w:val="fr-FR"/>
+        </w:rPr>
+        <w:t>0</w:t>
+      </w:r>
+      <w:r>
+        <w:rPr>
+          <w:rFonts w:ascii="Calibri" w:eastAsia="宋体" w:hAnsi="Calibri" w:cs="Times New Roman" w:hint="eastAsia"/>
+          <w:lang w:val="fr-FR"/>
+        </w:rPr>
+        <w:t>-201</w:t>
+      </w:r>
+      <w:r>
+        <w:rPr>
+          <w:rFonts w:ascii="Calibri" w:eastAsia="宋体" w:hAnsi="Calibri" w:cs="Times New Roman" w:hint="eastAsia"/>
+          <w:lang w:val="fr-FR"/>
+        </w:rPr>
+        <w:t>3</w:t>
+      </w:r>
+      <w:r>
+        <w:rPr>
+          <w:rFonts w:ascii="Calibri" w:eastAsia="宋体" w:hAnsi="Calibri" w:cs="Times New Roman" w:hint="eastAsia"/>
+          <w:lang w:val="fr-FR"/>
+        </w:rPr>
+        <w:t>.5</w:t>
       </w:r>
     </w:p>
     <w:p>
@@ -10188,19 +9961,27 @@
       </w:pPr>
       <w:r>
         <w:rPr>
+          <w:rFonts w:ascii="Calibri" w:eastAsia="宋体" w:hAnsi="Calibri" w:cs="Times New Roman" w:hint="eastAsia"/>
+          <w:b/>
+          <w:lang w:val="fr-FR"/>
+        </w:rPr>
+        <w:t>项目描述</w:t>
+      </w:r>
+      <w:r>
+        <w:rPr>
+          <w:rFonts w:ascii="Calibri" w:eastAsia="宋体" w:hAnsi="Calibri" w:cs="Times New Roman" w:hint="eastAsia"/>
+          <w:lang w:val="fr-FR"/>
+        </w:rPr>
+        <w:t>：</w:t>
+      </w:r>
+      <w:r>
+        <w:rPr>
           <w:rFonts w:ascii="Arial" w:eastAsia="宋体" w:hAnsi="Arial" w:cs="Arial"/>
           <w:color w:val="000000"/>
           <w:szCs w:val="21"/>
           <w:shd w:val="clear" w:color="auto" w:fill="FFFFFF"/>
         </w:rPr>
-        <w:t>在</w:t>
-      </w:r>
-      <w:r>
-        <w:rPr>
-          <w:rFonts w:ascii="Calibri" w:eastAsia="宋体" w:hAnsi="Calibri" w:cs="Times New Roman"/>
-          <w:lang w:val="fr-FR"/>
-        </w:rPr>
-        <w:t>Nintendo DS</w:t>
+        <w:t>向集装箱内装货物，货物的容积大小不一，</w:t>
       </w:r>
       <w:r>
         <w:rPr>
@@ -10208,84 +9989,8 @@
           <w:color w:val="000000"/>
           <w:szCs w:val="21"/>
           <w:shd w:val="clear" w:color="auto" w:fill="FFFFFF"/>
-          <w:lang w:val="fr-FR"/>
-        </w:rPr>
-        <w:t xml:space="preserve"> </w:t>
-      </w:r>
-      <w:r>
-        <w:rPr>
-          <w:rFonts w:ascii="Arial" w:eastAsia="宋体" w:hAnsi="Arial" w:cs="Arial"/>
-          <w:color w:val="000000"/>
-          <w:szCs w:val="21"/>
-          <w:shd w:val="clear" w:color="auto" w:fill="FFFFFF"/>
-        </w:rPr>
-        <w:t>上开发游戏</w:t>
-      </w:r>
-      <w:r>
-        <w:rPr>
-          <w:rFonts w:ascii="Calibri" w:eastAsia="宋体" w:hAnsi="Calibri" w:cs="Times New Roman"/>
-          <w:lang w:val="fr-FR"/>
-        </w:rPr>
-        <w:t>Jezzball</w:t>
-      </w:r>
-      <w:r>
-        <w:rPr>
-          <w:rFonts w:ascii="Arial" w:eastAsia="宋体" w:hAnsi="Arial" w:cs="Arial"/>
-          <w:color w:val="000000"/>
-          <w:szCs w:val="21"/>
-          <w:shd w:val="clear" w:color="auto" w:fill="FFFFFF"/>
-          <w:lang w:val="fr-FR"/>
-        </w:rPr>
-        <w:t>，</w:t>
-      </w:r>
-      <w:r>
-        <w:rPr>
-          <w:rFonts w:ascii="Calibri" w:eastAsia="宋体" w:hAnsi="Calibri" w:cs="Times New Roman"/>
-          <w:lang w:val="fr-FR"/>
-        </w:rPr>
-        <w:t>图尔工程师学院</w:t>
-      </w:r>
-      <w:r>
-        <w:rPr>
-          <w:rFonts w:ascii="Calibri" w:eastAsia="宋体" w:hAnsi="Calibri" w:cs="Times New Roman" w:hint="eastAsia"/>
-          <w:lang w:val="fr-FR"/>
-        </w:rPr>
-        <w:t>，</w:t>
-      </w:r>
-      <w:r>
-        <w:rPr>
-          <w:rFonts w:ascii="Calibri" w:eastAsia="宋体" w:hAnsi="Calibri" w:cs="Times New Roman" w:hint="eastAsia"/>
-          <w:lang w:val="fr-FR"/>
-        </w:rPr>
-        <w:t>201</w:t>
-      </w:r>
-      <w:r>
-        <w:rPr>
-          <w:rFonts w:ascii="Calibri" w:eastAsia="宋体" w:hAnsi="Calibri" w:cs="Times New Roman" w:hint="eastAsia"/>
-          <w:lang w:val="fr-FR"/>
-        </w:rPr>
-        <w:t>2</w:t>
-      </w:r>
-      <w:r>
-        <w:rPr>
-          <w:rFonts w:ascii="Calibri" w:eastAsia="宋体" w:hAnsi="Calibri" w:cs="Times New Roman" w:hint="eastAsia"/>
-          <w:lang w:val="fr-FR"/>
-        </w:rPr>
-        <w:t>.1-201</w:t>
-      </w:r>
-      <w:r>
-        <w:rPr>
-          <w:rFonts w:ascii="Calibri" w:eastAsia="宋体" w:hAnsi="Calibri" w:cs="Times New Roman" w:hint="eastAsia"/>
-          <w:lang w:val="fr-FR"/>
-        </w:rPr>
-        <w:t>2</w:t>
-      </w:r>
-      <w:r>
-        <w:rPr>
-          <w:rFonts w:ascii="Calibri" w:eastAsia="宋体" w:hAnsi="Calibri" w:cs="Times New Roman" w:hint="eastAsia"/>
-          <w:lang w:val="fr-FR"/>
-        </w:rPr>
-        <w:t>.5</w:t>
+        </w:rPr>
+        <w:t>开发一个软件，通过获取的视频和图像，来分析这个集装箱内，还有多少可用空间。</w:t>
       </w:r>
     </w:p>
     <w:p>
@@ -10304,7 +10009,7 @@
           <w:b/>
           <w:lang w:val="fr-FR"/>
         </w:rPr>
-        <w:t>项目描述</w:t>
+        <w:t>职责</w:t>
       </w:r>
       <w:r>
         <w:rPr>
@@ -10312,48 +10017,6 @@
           <w:lang w:val="fr-FR"/>
         </w:rPr>
         <w:t>：</w:t>
-      </w:r>
-      <w:r>
-        <w:rPr>
-          <w:rFonts w:ascii="Arial" w:eastAsia="宋体" w:hAnsi="Arial" w:cs="Arial"/>
-          <w:color w:val="000000"/>
-          <w:szCs w:val="21"/>
-          <w:shd w:val="clear" w:color="auto" w:fill="FFFFFF"/>
-        </w:rPr>
-        <w:t>开发</w:t>
-      </w:r>
-      <w:r>
-        <w:rPr>
-          <w:rFonts w:ascii="Arial" w:eastAsia="宋体" w:hAnsi="Arial" w:cs="Arial" w:hint="eastAsia"/>
-          <w:color w:val="000000"/>
-          <w:szCs w:val="21"/>
-          <w:shd w:val="clear" w:color="auto" w:fill="FFFFFF"/>
-        </w:rPr>
-        <w:t>并</w:t>
-      </w:r>
-      <w:r>
-        <w:rPr>
-          <w:rFonts w:ascii="Arial" w:eastAsia="宋体" w:hAnsi="Arial" w:cs="Arial"/>
-          <w:color w:val="000000"/>
-          <w:szCs w:val="21"/>
-          <w:shd w:val="clear" w:color="auto" w:fill="FFFFFF"/>
-        </w:rPr>
-        <w:t>测试游戏</w:t>
-      </w:r>
-      <w:r>
-        <w:rPr>
-          <w:rFonts w:ascii="Calibri" w:eastAsia="宋体" w:hAnsi="Calibri" w:cs="Times New Roman"/>
-        </w:rPr>
-        <w:t>JezzBall</w:t>
-      </w:r>
-      <w:r>
-        <w:rPr>
-          <w:rFonts w:ascii="Arial" w:eastAsia="宋体" w:hAnsi="Arial" w:cs="Arial"/>
-          <w:color w:val="000000"/>
-          <w:szCs w:val="21"/>
-          <w:shd w:val="clear" w:color="auto" w:fill="FFFFFF"/>
-        </w:rPr>
-        <w:t>。</w:t>
       </w:r>
     </w:p>
     <w:p>
@@ -10368,39 +10031,10 @@
       </w:pPr>
       <w:r>
         <w:rPr>
-          <w:rFonts w:ascii="Calibri" w:eastAsia="宋体" w:hAnsi="Calibri" w:cs="Times New Roman" w:hint="eastAsia"/>
-          <w:b/>
-          <w:lang w:val="fr-FR"/>
-        </w:rPr>
-        <w:t>职责</w:t>
-      </w:r>
-      <w:r>
-        <w:rPr>
-          <w:rFonts w:ascii="Calibri" w:eastAsia="宋体" w:hAnsi="Calibri" w:cs="Times New Roman" w:hint="eastAsia"/>
-          <w:lang w:val="fr-FR"/>
-        </w:rPr>
-        <w:t>：</w:t>
-      </w:r>
-      <w:r>
-        <w:rPr>
-          <w:rFonts w:ascii="Calibri" w:eastAsia="宋体" w:hAnsi="Calibri" w:cs="Times New Roman"/>
-          <w:lang w:val="fr-FR"/>
-        </w:rPr>
-        <w:t>程序架构设计，</w:t>
-      </w:r>
-      <w:r>
-        <w:rPr>
-          <w:rFonts w:ascii="Calibri" w:eastAsia="宋体" w:hAnsi="Calibri" w:cs="Times New Roman" w:hint="eastAsia"/>
-          <w:lang w:val="fr-FR"/>
-        </w:rPr>
-        <w:t>开发</w:t>
-      </w:r>
-      <w:r>
-        <w:rPr>
-          <w:rFonts w:ascii="Calibri" w:eastAsia="宋体" w:hAnsi="Calibri" w:cs="Times New Roman" w:hint="eastAsia"/>
-          <w:lang w:val="fr-FR"/>
-        </w:rPr>
-        <w:t>，写报告</w:t>
+          <w:rFonts w:ascii="Calibri" w:eastAsia="宋体" w:hAnsi="Calibri" w:cs="Times New Roman"/>
+          <w:lang w:val="fr-FR"/>
+        </w:rPr>
+        <w:t>需求分析</w:t>
       </w:r>
     </w:p>
     <w:p>
@@ -10416,6 +10050,63 @@
       <w:r>
         <w:rPr>
           <w:rFonts w:ascii="Calibri" w:eastAsia="宋体" w:hAnsi="Calibri" w:cs="Times New Roman" w:hint="eastAsia"/>
+          <w:lang w:val="fr-FR"/>
+        </w:rPr>
+        <w:t>开发“双目摄像头</w:t>
+      </w:r>
+      <w:r>
+        <w:rPr>
+          <w:rFonts w:ascii="Calibri" w:eastAsia="宋体" w:hAnsi="Calibri" w:cs="Times New Roman"/>
+          <w:lang w:val="fr-FR"/>
+        </w:rPr>
+        <w:t>3</w:t>
+      </w:r>
+      <w:r>
+        <w:rPr>
+          <w:rFonts w:ascii="Calibri" w:eastAsia="宋体" w:hAnsi="Calibri" w:cs="Times New Roman" w:hint="eastAsia"/>
+          <w:lang w:val="fr-FR"/>
+        </w:rPr>
+        <w:t>D</w:t>
+      </w:r>
+      <w:r>
+        <w:rPr>
+          <w:rFonts w:ascii="Calibri" w:eastAsia="宋体" w:hAnsi="Calibri" w:cs="Times New Roman" w:hint="eastAsia"/>
+          <w:lang w:val="fr-FR"/>
+        </w:rPr>
+        <w:t>成像”</w:t>
+      </w:r>
+    </w:p>
+    <w:p>
+      <w:pPr>
+        <w:widowControl w:val="0"/>
+        <w:spacing w:after="0" w:line="240" w:lineRule="auto"/>
+        <w:jc w:val="both"/>
+        <w:rPr>
+          <w:rFonts w:ascii="Calibri" w:eastAsia="宋体" w:hAnsi="Calibri" w:cs="Times New Roman"/>
+          <w:lang w:val="fr-FR"/>
+        </w:rPr>
+      </w:pPr>
+      <w:r>
+        <w:rPr>
+          <w:rFonts w:ascii="Calibri" w:eastAsia="宋体" w:hAnsi="Calibri" w:cs="Times New Roman"/>
+          <w:lang w:val="fr-FR"/>
+        </w:rPr>
+        <w:t>编写技术文档</w:t>
+      </w:r>
+    </w:p>
+    <w:p>
+      <w:pPr>
+        <w:widowControl w:val="0"/>
+        <w:spacing w:after="0" w:line="240" w:lineRule="auto"/>
+        <w:jc w:val="both"/>
+        <w:rPr>
+          <w:rFonts w:ascii="Calibri" w:eastAsia="宋体" w:hAnsi="Calibri" w:cs="Times New Roman"/>
+          <w:lang w:val="fr-FR"/>
+        </w:rPr>
+      </w:pPr>
+      <w:r>
+        <w:rPr>
+          <w:rFonts w:ascii="Calibri" w:eastAsia="宋体" w:hAnsi="Calibri" w:cs="Times New Roman" w:hint="eastAsia"/>
           <w:b/>
           <w:lang w:val="fr-FR"/>
         </w:rPr>
@@ -10444,6 +10135,931 @@
         </w:rPr>
         <w:t>：</w:t>
       </w:r>
+    </w:p>
+    <w:p>
+      <w:pPr>
+        <w:widowControl w:val="0"/>
+        <w:spacing w:after="0" w:line="240" w:lineRule="auto"/>
+        <w:jc w:val="both"/>
+        <w:rPr>
+          <w:rFonts w:ascii="Calibri" w:eastAsia="宋体" w:hAnsi="Calibri" w:cs="Times New Roman"/>
+          <w:lang w:val="fr-FR"/>
+        </w:rPr>
+      </w:pPr>
+      <w:r>
+        <w:rPr>
+          <w:lang w:val="fr-FR"/>
+        </w:rPr>
+        <w:t>语言</w:t>
+      </w:r>
+      <w:r>
+        <w:rPr>
+          <w:lang w:val="fr-FR"/>
+        </w:rPr>
+        <w:t>/</w:t>
+      </w:r>
+      <w:r>
+        <w:rPr>
+          <w:lang w:val="fr-FR"/>
+        </w:rPr>
+        <w:t>库</w:t>
+      </w:r>
+      <w:r>
+        <w:rPr>
+          <w:rFonts w:hint="eastAsia"/>
+          <w:lang w:val="fr-FR"/>
+        </w:rPr>
+        <w:t>：</w:t>
+      </w:r>
+      <w:r>
+        <w:rPr>
+          <w:rFonts w:hint="eastAsia"/>
+          <w:lang w:val="fr-FR"/>
+        </w:rPr>
+        <w:t>Qt</w:t>
+      </w:r>
+      <w:r>
+        <w:rPr>
+          <w:lang w:val="fr-FR"/>
+        </w:rPr>
+        <w:t>/</w:t>
+      </w:r>
+      <w:r>
+        <w:rPr>
+          <w:rFonts w:ascii="Calibri" w:eastAsia="宋体" w:hAnsi="Calibri" w:cs="Times New Roman" w:hint="eastAsia"/>
+          <w:lang w:val="fr-FR"/>
+        </w:rPr>
+        <w:t>C++</w:t>
+      </w:r>
+      <w:r>
+        <w:rPr>
+          <w:rFonts w:ascii="Calibri" w:eastAsia="宋体" w:hAnsi="Calibri" w:cs="Times New Roman"/>
+          <w:lang w:val="fr-FR"/>
+        </w:rPr>
+        <w:t>，</w:t>
+      </w:r>
+      <w:r>
+        <w:rPr>
+          <w:rFonts w:ascii="Calibri" w:eastAsia="宋体" w:hAnsi="Calibri" w:cs="Times New Roman"/>
+          <w:lang w:val="fr-FR"/>
+        </w:rPr>
+        <w:t>OpenCV</w:t>
+      </w:r>
+    </w:p>
+    <w:p>
+      <w:pPr>
+        <w:widowControl w:val="0"/>
+        <w:spacing w:after="0" w:line="240" w:lineRule="auto"/>
+        <w:jc w:val="both"/>
+        <w:rPr>
+          <w:rFonts w:ascii="Calibri" w:eastAsia="宋体" w:hAnsi="Calibri" w:cs="Times New Roman"/>
+          <w:lang w:val="fr-FR"/>
+        </w:rPr>
+      </w:pPr>
+      <w:r>
+        <w:rPr>
+          <w:rFonts w:hint="eastAsia"/>
+        </w:rPr>
+        <w:t>工具</w:t>
+      </w:r>
+      <w:r>
+        <w:rPr>
+          <w:rFonts w:hint="eastAsia"/>
+          <w:lang w:val="fr-FR"/>
+        </w:rPr>
+        <w:t>：</w:t>
+      </w:r>
+      <w:r>
+        <w:rPr>
+          <w:rFonts w:ascii="Calibri" w:eastAsia="宋体" w:hAnsi="Calibri" w:cs="Times New Roman"/>
+          <w:lang w:val="fr-FR"/>
+        </w:rPr>
+        <w:t xml:space="preserve">Visual </w:t>
+      </w:r>
+      <w:r>
+        <w:rPr>
+          <w:rFonts w:ascii="Calibri" w:eastAsia="宋体" w:hAnsi="Calibri" w:cs="Times New Roman"/>
+          <w:lang w:val="fr-FR"/>
+        </w:rPr>
+        <w:t>Studio</w:t>
+      </w:r>
+      <w:r>
+        <w:rPr>
+          <w:rFonts w:ascii="Calibri" w:eastAsia="宋体" w:hAnsi="Calibri" w:cs="Times New Roman" w:hint="eastAsia"/>
+          <w:lang w:val="fr-FR"/>
+        </w:rPr>
+        <w:t>，</w:t>
+      </w:r>
+      <w:r>
+        <w:rPr>
+          <w:rFonts w:ascii="Calibri" w:eastAsia="宋体" w:hAnsi="Calibri" w:cs="Times New Roman"/>
+          <w:lang w:val="fr-FR"/>
+        </w:rPr>
+        <w:t>Git</w:t>
+      </w:r>
+      <w:r>
+        <w:rPr>
+          <w:rFonts w:ascii="Calibri" w:eastAsia="宋体" w:hAnsi="Calibri" w:cs="Times New Roman"/>
+          <w:lang w:val="fr-FR"/>
+        </w:rPr>
+        <w:t>，</w:t>
+      </w:r>
+      <w:r>
+        <w:rPr>
+          <w:rFonts w:ascii="Calibri" w:eastAsia="宋体" w:hAnsi="Calibri" w:cs="Times New Roman"/>
+          <w:lang w:val="fr-FR"/>
+        </w:rPr>
+        <w:t>kinect</w:t>
+      </w:r>
+      <w:r>
+        <w:rPr>
+          <w:rFonts w:ascii="Arial" w:eastAsia="宋体" w:hAnsi="Arial" w:cs="Arial"/>
+          <w:color w:val="000000"/>
+          <w:szCs w:val="21"/>
+          <w:shd w:val="clear" w:color="auto" w:fill="FFFFFF"/>
+          <w:lang w:val="fr-FR"/>
+        </w:rPr>
+        <w:t>，</w:t>
+      </w:r>
+      <w:r>
+        <w:rPr>
+          <w:rFonts w:ascii="Arial" w:eastAsia="宋体" w:hAnsi="Arial" w:cs="Arial"/>
+          <w:color w:val="000000"/>
+          <w:shd w:val="clear" w:color="auto" w:fill="FFFFFF"/>
+        </w:rPr>
+        <w:t>双目摄像头</w:t>
+      </w:r>
+      <w:r>
+        <w:rPr>
+          <w:rFonts w:ascii="Arial" w:eastAsia="宋体" w:hAnsi="Arial" w:cs="Arial" w:hint="eastAsia"/>
+          <w:color w:val="000000"/>
+          <w:shd w:val="clear" w:color="auto" w:fill="FFFFFF"/>
+        </w:rPr>
+        <w:t>，</w:t>
+      </w:r>
+      <w:r>
+        <w:rPr>
+          <w:lang w:val="fr-FR"/>
+        </w:rPr>
+        <w:t>LaTeX</w:t>
+      </w:r>
+    </w:p>
+    <w:p>
+      <w:pPr>
+        <w:pStyle w:val="2"/>
+        <w:rPr>
+          <w:shd w:val="clear" w:color="auto" w:fill="FFFFFF"/>
+          <w:lang w:val="fr-FR"/>
+        </w:rPr>
+      </w:pPr>
+      <w:r>
+        <w:rPr>
+          <w:shd w:val="clear" w:color="auto" w:fill="FFFFFF"/>
+        </w:rPr>
+        <w:t>开发</w:t>
+      </w:r>
+      <w:r>
+        <w:rPr>
+          <w:rFonts w:ascii="Calibri" w:hAnsi="Calibri" w:cs="Times New Roman"/>
+          <w:lang w:val="fr-FR"/>
+        </w:rPr>
+        <w:t>Sphero</w:t>
+      </w:r>
+      <w:r>
+        <w:rPr>
+          <w:shd w:val="clear" w:color="auto" w:fill="FFFFFF"/>
+        </w:rPr>
+        <w:t>的安卓应用</w:t>
+      </w:r>
+    </w:p>
+    <w:p>
+      <w:pPr>
+        <w:widowControl w:val="0"/>
+        <w:spacing w:after="0" w:line="240" w:lineRule="auto"/>
+        <w:jc w:val="both"/>
+        <w:rPr>
+          <w:rFonts w:ascii="Calibri" w:eastAsia="宋体" w:hAnsi="Calibri" w:cs="Times New Roman"/>
+          <w:lang w:val="fr-FR"/>
+        </w:rPr>
+      </w:pPr>
+      <w:r>
+        <w:rPr>
+          <w:rFonts w:ascii="Arial" w:eastAsia="宋体" w:hAnsi="Arial" w:cs="Arial"/>
+          <w:color w:val="000000"/>
+          <w:szCs w:val="21"/>
+          <w:shd w:val="clear" w:color="auto" w:fill="FFFFFF"/>
+        </w:rPr>
+        <w:t>开发</w:t>
+      </w:r>
+      <w:r>
+        <w:rPr>
+          <w:rFonts w:ascii="Calibri" w:eastAsia="宋体" w:hAnsi="Calibri" w:cs="Times New Roman"/>
+        </w:rPr>
+        <w:t>Sphero</w:t>
+      </w:r>
+      <w:r>
+        <w:rPr>
+          <w:rFonts w:ascii="Arial" w:eastAsia="宋体" w:hAnsi="Arial" w:cs="Arial"/>
+          <w:color w:val="000000"/>
+          <w:szCs w:val="21"/>
+          <w:shd w:val="clear" w:color="auto" w:fill="FFFFFF"/>
+        </w:rPr>
+        <w:t>的安卓应用，</w:t>
+      </w:r>
+      <w:r>
+        <w:rPr>
+          <w:rFonts w:ascii="Calibri" w:eastAsia="宋体" w:hAnsi="Calibri" w:cs="Times New Roman"/>
+          <w:lang w:val="fr-FR"/>
+        </w:rPr>
+        <w:t>图尔工程师学院</w:t>
+      </w:r>
+      <w:r>
+        <w:rPr>
+          <w:rFonts w:ascii="Calibri" w:eastAsia="宋体" w:hAnsi="Calibri" w:cs="Times New Roman" w:hint="eastAsia"/>
+          <w:lang w:val="fr-FR"/>
+        </w:rPr>
+        <w:t>，</w:t>
+      </w:r>
+      <w:r>
+        <w:rPr>
+          <w:rFonts w:ascii="Calibri" w:eastAsia="宋体" w:hAnsi="Calibri" w:cs="Times New Roman"/>
+          <w:lang w:val="fr-FR"/>
+        </w:rPr>
+        <w:t>法国图尔</w:t>
+      </w:r>
+      <w:r>
+        <w:rPr>
+          <w:rFonts w:ascii="Calibri" w:eastAsia="宋体" w:hAnsi="Calibri" w:cs="Times New Roman" w:hint="eastAsia"/>
+          <w:lang w:val="fr-FR"/>
+        </w:rPr>
+        <w:t>，</w:t>
+      </w:r>
+      <w:r>
+        <w:rPr>
+          <w:rFonts w:ascii="Calibri" w:eastAsia="宋体" w:hAnsi="Calibri" w:cs="Times New Roman" w:hint="eastAsia"/>
+          <w:lang w:val="fr-FR"/>
+        </w:rPr>
+        <w:t>201</w:t>
+      </w:r>
+      <w:r>
+        <w:rPr>
+          <w:rFonts w:ascii="Calibri" w:eastAsia="宋体" w:hAnsi="Calibri" w:cs="Times New Roman" w:hint="eastAsia"/>
+          <w:lang w:val="fr-FR"/>
+        </w:rPr>
+        <w:t>2</w:t>
+      </w:r>
+      <w:r>
+        <w:rPr>
+          <w:rFonts w:ascii="Calibri" w:eastAsia="宋体" w:hAnsi="Calibri" w:cs="Times New Roman" w:hint="eastAsia"/>
+          <w:lang w:val="fr-FR"/>
+        </w:rPr>
+        <w:t>.</w:t>
+      </w:r>
+      <w:r>
+        <w:rPr>
+          <w:rFonts w:ascii="Calibri" w:eastAsia="宋体" w:hAnsi="Calibri" w:cs="Times New Roman" w:hint="eastAsia"/>
+          <w:lang w:val="fr-FR"/>
+        </w:rPr>
+        <w:t>9</w:t>
+      </w:r>
+      <w:r>
+        <w:rPr>
+          <w:rFonts w:ascii="Calibri" w:eastAsia="宋体" w:hAnsi="Calibri" w:cs="Times New Roman" w:hint="eastAsia"/>
+          <w:lang w:val="fr-FR"/>
+        </w:rPr>
+        <w:t>-201</w:t>
+      </w:r>
+      <w:r>
+        <w:rPr>
+          <w:rFonts w:ascii="Calibri" w:eastAsia="宋体" w:hAnsi="Calibri" w:cs="Times New Roman" w:hint="eastAsia"/>
+          <w:lang w:val="fr-FR"/>
+        </w:rPr>
+        <w:t>3</w:t>
+      </w:r>
+      <w:r>
+        <w:rPr>
+          <w:rFonts w:ascii="Calibri" w:eastAsia="宋体" w:hAnsi="Calibri" w:cs="Times New Roman" w:hint="eastAsia"/>
+          <w:lang w:val="fr-FR"/>
+        </w:rPr>
+        <w:t>.</w:t>
+      </w:r>
+      <w:r>
+        <w:rPr>
+          <w:rFonts w:ascii="Calibri" w:eastAsia="宋体" w:hAnsi="Calibri" w:cs="Times New Roman" w:hint="eastAsia"/>
+          <w:lang w:val="fr-FR"/>
+        </w:rPr>
+        <w:t>1</w:t>
+      </w:r>
+    </w:p>
+    <w:p>
+      <w:pPr>
+        <w:widowControl w:val="0"/>
+        <w:spacing w:after="0" w:line="240" w:lineRule="auto"/>
+        <w:jc w:val="both"/>
+        <w:rPr>
+          <w:rFonts w:ascii="Calibri" w:eastAsia="宋体" w:hAnsi="Calibri" w:cs="Times New Roman"/>
+          <w:lang w:val="fr-FR"/>
+        </w:rPr>
+      </w:pPr>
+      <w:r>
+        <w:rPr>
+          <w:rFonts w:ascii="Calibri" w:eastAsia="宋体" w:hAnsi="Calibri" w:cs="Times New Roman" w:hint="eastAsia"/>
+          <w:b/>
+          <w:lang w:val="fr-FR"/>
+        </w:rPr>
+        <w:t>项目描述</w:t>
+      </w:r>
+      <w:r>
+        <w:rPr>
+          <w:rFonts w:ascii="Calibri" w:eastAsia="宋体" w:hAnsi="Calibri" w:cs="Times New Roman" w:hint="eastAsia"/>
+          <w:lang w:val="fr-FR"/>
+        </w:rPr>
+        <w:t>：</w:t>
+      </w:r>
+      <w:r>
+        <w:rPr>
+          <w:rFonts w:ascii="Arial" w:eastAsia="宋体" w:hAnsi="Arial" w:cs="Arial"/>
+          <w:color w:val="000000"/>
+          <w:szCs w:val="21"/>
+          <w:shd w:val="clear" w:color="auto" w:fill="FFFFFF"/>
+        </w:rPr>
+        <w:t>开发</w:t>
+      </w:r>
+      <w:r>
+        <w:rPr>
+          <w:rFonts w:ascii="Calibri" w:eastAsia="宋体" w:hAnsi="Calibri" w:cs="Times New Roman"/>
+        </w:rPr>
+        <w:t>Sphero</w:t>
+      </w:r>
+      <w:r>
+        <w:rPr>
+          <w:rFonts w:ascii="Arial" w:eastAsia="宋体" w:hAnsi="Arial" w:cs="Arial"/>
+          <w:color w:val="000000"/>
+          <w:szCs w:val="21"/>
+          <w:shd w:val="clear" w:color="auto" w:fill="FFFFFF"/>
+        </w:rPr>
+        <w:t>的安卓应用。通过安卓手机来控制</w:t>
+      </w:r>
+      <w:r>
+        <w:rPr>
+          <w:rFonts w:ascii="Calibri" w:eastAsia="宋体" w:hAnsi="Calibri" w:cs="Times New Roman"/>
+        </w:rPr>
+        <w:t>Sphero</w:t>
+      </w:r>
+      <w:r>
+        <w:rPr>
+          <w:rFonts w:ascii="Arial" w:eastAsia="宋体" w:hAnsi="Arial" w:cs="Arial"/>
+          <w:color w:val="000000"/>
+          <w:szCs w:val="21"/>
+          <w:shd w:val="clear" w:color="auto" w:fill="FFFFFF"/>
+        </w:rPr>
+        <w:t>小球的运行路线以及颜色变化</w:t>
+      </w:r>
+      <w:r>
+        <w:rPr>
+          <w:rFonts w:ascii="Arial" w:eastAsia="宋体" w:hAnsi="Arial" w:cs="Arial"/>
+          <w:color w:val="000000"/>
+          <w:szCs w:val="21"/>
+          <w:shd w:val="clear" w:color="auto" w:fill="FFFFFF"/>
+        </w:rPr>
+        <w:t>。</w:t>
+      </w:r>
+    </w:p>
+    <w:p>
+      <w:pPr>
+        <w:widowControl w:val="0"/>
+        <w:spacing w:after="0" w:line="240" w:lineRule="auto"/>
+        <w:jc w:val="both"/>
+        <w:rPr>
+          <w:rFonts w:ascii="Calibri" w:eastAsia="宋体" w:hAnsi="Calibri" w:cs="Times New Roman"/>
+          <w:lang w:val="fr-FR"/>
+        </w:rPr>
+      </w:pPr>
+      <w:r>
+        <w:rPr>
+          <w:rFonts w:ascii="Calibri" w:eastAsia="宋体" w:hAnsi="Calibri" w:cs="Times New Roman" w:hint="eastAsia"/>
+          <w:b/>
+          <w:lang w:val="fr-FR"/>
+        </w:rPr>
+        <w:t>职责</w:t>
+      </w:r>
+      <w:r>
+        <w:rPr>
+          <w:rFonts w:ascii="Calibri" w:eastAsia="宋体" w:hAnsi="Calibri" w:cs="Times New Roman" w:hint="eastAsia"/>
+          <w:lang w:val="fr-FR"/>
+        </w:rPr>
+        <w:t>：</w:t>
+      </w:r>
+      <w:r>
+        <w:rPr>
+          <w:rFonts w:ascii="Calibri" w:eastAsia="宋体" w:hAnsi="Calibri" w:cs="Times New Roman"/>
+          <w:lang w:val="fr-FR"/>
+        </w:rPr>
+        <w:t>设计</w:t>
+      </w:r>
+      <w:r>
+        <w:rPr>
+          <w:rFonts w:ascii="Calibri" w:eastAsia="宋体" w:hAnsi="Calibri" w:cs="Times New Roman"/>
+          <w:lang w:val="fr-FR"/>
+        </w:rPr>
+        <w:t>程序架构，</w:t>
+      </w:r>
+      <w:r>
+        <w:rPr>
+          <w:rFonts w:ascii="Calibri" w:eastAsia="宋体" w:hAnsi="Calibri" w:cs="Times New Roman" w:hint="eastAsia"/>
+          <w:lang w:val="fr-FR"/>
+        </w:rPr>
+        <w:t>开发</w:t>
+      </w:r>
+      <w:r>
+        <w:rPr>
+          <w:rFonts w:ascii="Calibri" w:eastAsia="宋体" w:hAnsi="Calibri" w:cs="Times New Roman" w:hint="eastAsia"/>
+          <w:lang w:val="fr-FR"/>
+        </w:rPr>
+        <w:t>，写报告</w:t>
+      </w:r>
+    </w:p>
+    <w:p>
+      <w:pPr>
+        <w:widowControl w:val="0"/>
+        <w:spacing w:after="0" w:line="240" w:lineRule="auto"/>
+        <w:jc w:val="both"/>
+        <w:rPr>
+          <w:rFonts w:ascii="Calibri" w:eastAsia="宋体" w:hAnsi="Calibri" w:cs="Times New Roman"/>
+          <w:lang w:val="fr-FR"/>
+        </w:rPr>
+      </w:pPr>
+      <w:r>
+        <w:rPr>
+          <w:rFonts w:ascii="Calibri" w:eastAsia="宋体" w:hAnsi="Calibri" w:cs="Times New Roman" w:hint="eastAsia"/>
+          <w:b/>
+          <w:lang w:val="fr-FR"/>
+        </w:rPr>
+        <w:t>开发工具</w:t>
+      </w:r>
+      <w:r>
+        <w:rPr>
+          <w:rFonts w:ascii="Calibri" w:eastAsia="宋体" w:hAnsi="Calibri" w:cs="Times New Roman" w:hint="eastAsia"/>
+          <w:b/>
+          <w:lang w:val="fr-FR"/>
+        </w:rPr>
+        <w:t>/</w:t>
+      </w:r>
+      <w:r>
+        <w:rPr>
+          <w:rFonts w:ascii="Calibri" w:eastAsia="宋体" w:hAnsi="Calibri" w:cs="Times New Roman" w:hint="eastAsia"/>
+          <w:b/>
+          <w:lang w:val="fr-FR"/>
+        </w:rPr>
+        <w:t>语言</w:t>
+      </w:r>
+      <w:r>
+        <w:rPr>
+          <w:rFonts w:ascii="Calibri" w:eastAsia="宋体" w:hAnsi="Calibri" w:cs="Times New Roman" w:hint="eastAsia"/>
+          <w:lang w:val="fr-FR"/>
+        </w:rPr>
+        <w:t>：</w:t>
+      </w:r>
+    </w:p>
+    <w:p>
+      <w:pPr>
+        <w:widowControl w:val="0"/>
+        <w:spacing w:after="0" w:line="240" w:lineRule="auto"/>
+        <w:jc w:val="both"/>
+        <w:rPr>
+          <w:rFonts w:ascii="Arial" w:eastAsia="宋体" w:hAnsi="Arial" w:cs="Arial"/>
+          <w:color w:val="000000"/>
+          <w:szCs w:val="21"/>
+          <w:shd w:val="clear" w:color="auto" w:fill="FFFFFF"/>
+        </w:rPr>
+      </w:pPr>
+      <w:r>
+        <w:rPr>
+          <w:lang w:val="fr-FR"/>
+        </w:rPr>
+        <w:t>语言</w:t>
+      </w:r>
+      <w:r>
+        <w:rPr>
+          <w:lang w:val="fr-FR"/>
+        </w:rPr>
+        <w:t>/</w:t>
+      </w:r>
+      <w:r>
+        <w:rPr>
+          <w:lang w:val="fr-FR"/>
+        </w:rPr>
+        <w:t>库</w:t>
+      </w:r>
+      <w:r>
+        <w:rPr>
+          <w:rFonts w:hint="eastAsia"/>
+          <w:lang w:val="fr-FR"/>
+        </w:rPr>
+        <w:t>：</w:t>
+      </w:r>
+      <w:r>
+        <w:rPr>
+          <w:rFonts w:ascii="Calibri" w:eastAsia="宋体" w:hAnsi="Calibri" w:cs="Times New Roman"/>
+          <w:lang w:val="fr-FR"/>
+        </w:rPr>
+        <w:t>Jav</w:t>
+      </w:r>
+      <w:r>
+        <w:rPr>
+          <w:rFonts w:ascii="Calibri" w:eastAsia="宋体" w:hAnsi="Calibri" w:cs="Times New Roman"/>
+          <w:lang w:val="fr-FR"/>
+        </w:rPr>
+        <w:t>a</w:t>
+      </w:r>
+      <w:r>
+        <w:rPr>
+          <w:rFonts w:ascii="Calibri" w:eastAsia="宋体" w:hAnsi="Calibri" w:cs="Times New Roman"/>
+          <w:lang w:val="fr-FR"/>
+        </w:rPr>
+        <w:t>，</w:t>
+      </w:r>
+      <w:r>
+        <w:rPr>
+          <w:rFonts w:ascii="Calibri" w:eastAsia="宋体" w:hAnsi="Calibri" w:cs="Times New Roman"/>
+          <w:lang w:val="fr-FR"/>
+        </w:rPr>
+        <w:t>Sphero</w:t>
+      </w:r>
+    </w:p>
+    <w:p>
+      <w:pPr>
+        <w:widowControl w:val="0"/>
+        <w:spacing w:after="0" w:line="240" w:lineRule="auto"/>
+        <w:jc w:val="both"/>
+        <w:rPr>
+          <w:rFonts w:ascii="Calibri" w:eastAsia="宋体" w:hAnsi="Calibri" w:cs="Times New Roman" w:hint="eastAsia"/>
+          <w:lang w:val="fr-FR"/>
+        </w:rPr>
+      </w:pPr>
+      <w:r>
+        <w:rPr>
+          <w:rFonts w:hint="eastAsia"/>
+        </w:rPr>
+        <w:t>工具</w:t>
+      </w:r>
+      <w:r>
+        <w:rPr>
+          <w:rFonts w:hint="eastAsia"/>
+          <w:lang w:val="fr-FR"/>
+        </w:rPr>
+        <w:t>：</w:t>
+      </w:r>
+      <w:r>
+        <w:rPr>
+          <w:rFonts w:ascii="Calibri" w:eastAsia="宋体" w:hAnsi="Calibri" w:cs="Times New Roman"/>
+          <w:lang w:val="fr-FR"/>
+        </w:rPr>
+        <w:t>Eclipse</w:t>
+      </w:r>
+      <w:r>
+        <w:rPr>
+          <w:rFonts w:ascii="Calibri" w:eastAsia="宋体" w:hAnsi="Calibri" w:cs="Times New Roman"/>
+          <w:lang w:val="fr-FR"/>
+        </w:rPr>
+        <w:t>，</w:t>
+      </w:r>
+      <w:r>
+        <w:rPr>
+          <w:rFonts w:ascii="Arial" w:eastAsia="宋体" w:hAnsi="Arial" w:cs="Arial"/>
+          <w:color w:val="000000"/>
+          <w:szCs w:val="21"/>
+          <w:shd w:val="clear" w:color="auto" w:fill="FFFFFF"/>
+        </w:rPr>
+        <w:t>安卓手机</w:t>
+      </w:r>
+      <w:r>
+        <w:rPr>
+          <w:rFonts w:ascii="Arial" w:eastAsia="宋体" w:hAnsi="Arial" w:cs="Arial" w:hint="eastAsia"/>
+          <w:color w:val="000000"/>
+          <w:szCs w:val="21"/>
+          <w:shd w:val="clear" w:color="auto" w:fill="FFFFFF"/>
+        </w:rPr>
+        <w:t>，</w:t>
+      </w:r>
+      <w:r>
+        <w:rPr>
+          <w:lang w:val="fr-FR"/>
+        </w:rPr>
+        <w:t>LaTeX</w:t>
+      </w:r>
+    </w:p>
+    <w:p>
+      <w:pPr>
+        <w:pStyle w:val="2"/>
+        <w:rPr>
+          <w:shd w:val="clear" w:color="auto" w:fill="FFFFFF"/>
+        </w:rPr>
+      </w:pPr>
+      <w:r>
+        <w:rPr>
+          <w:shd w:val="clear" w:color="auto" w:fill="FFFFFF"/>
+        </w:rPr>
+        <w:t>在</w:t>
+      </w:r>
+      <w:r>
+        <w:rPr>
+          <w:shd w:val="clear" w:color="auto" w:fill="FFFFFF"/>
+        </w:rPr>
+        <w:t>Nintendo DS</w:t>
+      </w:r>
+      <w:r>
+        <w:rPr>
+          <w:shd w:val="clear" w:color="auto" w:fill="FFFFFF"/>
+        </w:rPr>
+        <w:t>上开发游戏</w:t>
+      </w:r>
+      <w:r>
+        <w:rPr>
+          <w:shd w:val="clear" w:color="auto" w:fill="FFFFFF"/>
+        </w:rPr>
+        <w:t>Jezzball</w:t>
+      </w:r>
+    </w:p>
+    <w:p>
+      <w:pPr>
+        <w:widowControl w:val="0"/>
+        <w:spacing w:after="0" w:line="240" w:lineRule="auto"/>
+        <w:jc w:val="both"/>
+        <w:rPr>
+          <w:rFonts w:ascii="Calibri" w:eastAsia="宋体" w:hAnsi="Calibri" w:cs="Times New Roman"/>
+          <w:lang w:val="fr-FR"/>
+        </w:rPr>
+      </w:pPr>
+      <w:r>
+        <w:rPr>
+          <w:rFonts w:ascii="Arial" w:eastAsia="宋体" w:hAnsi="Arial" w:cs="Arial"/>
+          <w:color w:val="000000"/>
+          <w:szCs w:val="21"/>
+          <w:shd w:val="clear" w:color="auto" w:fill="FFFFFF"/>
+        </w:rPr>
+        <w:t>在</w:t>
+      </w:r>
+      <w:r>
+        <w:rPr>
+          <w:rFonts w:ascii="Calibri" w:eastAsia="宋体" w:hAnsi="Calibri" w:cs="Times New Roman"/>
+          <w:lang w:val="fr-FR"/>
+        </w:rPr>
+        <w:t>Nintendo DS</w:t>
+      </w:r>
+      <w:r>
+        <w:rPr>
+          <w:rFonts w:ascii="Arial" w:eastAsia="宋体" w:hAnsi="Arial" w:cs="Arial"/>
+          <w:color w:val="000000"/>
+          <w:szCs w:val="21"/>
+          <w:shd w:val="clear" w:color="auto" w:fill="FFFFFF"/>
+        </w:rPr>
+        <w:t>上开发游戏</w:t>
+      </w:r>
+      <w:r>
+        <w:rPr>
+          <w:rFonts w:ascii="Calibri" w:eastAsia="宋体" w:hAnsi="Calibri" w:cs="Times New Roman"/>
+          <w:lang w:val="fr-FR"/>
+        </w:rPr>
+        <w:t>Jezzball</w:t>
+      </w:r>
+      <w:r>
+        <w:rPr>
+          <w:rFonts w:ascii="Arial" w:eastAsia="宋体" w:hAnsi="Arial" w:cs="Arial"/>
+          <w:color w:val="000000"/>
+          <w:szCs w:val="21"/>
+          <w:shd w:val="clear" w:color="auto" w:fill="FFFFFF"/>
+          <w:lang w:val="fr-FR"/>
+        </w:rPr>
+        <w:t>，</w:t>
+      </w:r>
+      <w:r>
+        <w:rPr>
+          <w:rFonts w:ascii="Calibri" w:eastAsia="宋体" w:hAnsi="Calibri" w:cs="Times New Roman"/>
+          <w:lang w:val="fr-FR"/>
+        </w:rPr>
+        <w:t>图尔工程师学院</w:t>
+      </w:r>
+      <w:r>
+        <w:rPr>
+          <w:rFonts w:ascii="Calibri" w:eastAsia="宋体" w:hAnsi="Calibri" w:cs="Times New Roman" w:hint="eastAsia"/>
+          <w:lang w:val="fr-FR"/>
+        </w:rPr>
+        <w:t>，</w:t>
+      </w:r>
+      <w:r>
+        <w:rPr>
+          <w:rFonts w:ascii="Calibri" w:eastAsia="宋体" w:hAnsi="Calibri" w:cs="Times New Roman"/>
+          <w:lang w:val="fr-FR"/>
+        </w:rPr>
+        <w:t>法国图尔</w:t>
+      </w:r>
+      <w:r>
+        <w:rPr>
+          <w:rFonts w:ascii="Calibri" w:eastAsia="宋体" w:hAnsi="Calibri" w:cs="Times New Roman" w:hint="eastAsia"/>
+          <w:lang w:val="fr-FR"/>
+        </w:rPr>
+        <w:t>，</w:t>
+      </w:r>
+      <w:r>
+        <w:rPr>
+          <w:rFonts w:ascii="Calibri" w:eastAsia="宋体" w:hAnsi="Calibri" w:cs="Times New Roman" w:hint="eastAsia"/>
+          <w:lang w:val="fr-FR"/>
+        </w:rPr>
+        <w:t>201</w:t>
+      </w:r>
+      <w:r>
+        <w:rPr>
+          <w:rFonts w:ascii="Calibri" w:eastAsia="宋体" w:hAnsi="Calibri" w:cs="Times New Roman" w:hint="eastAsia"/>
+          <w:lang w:val="fr-FR"/>
+        </w:rPr>
+        <w:t>2</w:t>
+      </w:r>
+      <w:r>
+        <w:rPr>
+          <w:rFonts w:ascii="Calibri" w:eastAsia="宋体" w:hAnsi="Calibri" w:cs="Times New Roman" w:hint="eastAsia"/>
+          <w:lang w:val="fr-FR"/>
+        </w:rPr>
+        <w:t>.1-201</w:t>
+      </w:r>
+      <w:r>
+        <w:rPr>
+          <w:rFonts w:ascii="Calibri" w:eastAsia="宋体" w:hAnsi="Calibri" w:cs="Times New Roman" w:hint="eastAsia"/>
+          <w:lang w:val="fr-FR"/>
+        </w:rPr>
+        <w:t>2</w:t>
+      </w:r>
+      <w:r>
+        <w:rPr>
+          <w:rFonts w:ascii="Calibri" w:eastAsia="宋体" w:hAnsi="Calibri" w:cs="Times New Roman" w:hint="eastAsia"/>
+          <w:lang w:val="fr-FR"/>
+        </w:rPr>
+        <w:t>.5</w:t>
+      </w:r>
+    </w:p>
+    <w:p>
+      <w:pPr>
+        <w:widowControl w:val="0"/>
+        <w:spacing w:after="0" w:line="240" w:lineRule="auto"/>
+        <w:jc w:val="both"/>
+        <w:rPr>
+          <w:rFonts w:ascii="Calibri" w:eastAsia="宋体" w:hAnsi="Calibri" w:cs="Times New Roman"/>
+          <w:lang w:val="fr-FR"/>
+        </w:rPr>
+      </w:pPr>
+      <w:r>
+        <w:rPr>
+          <w:rFonts w:ascii="Calibri" w:eastAsia="宋体" w:hAnsi="Calibri" w:cs="Times New Roman" w:hint="eastAsia"/>
+          <w:b/>
+          <w:lang w:val="fr-FR"/>
+        </w:rPr>
+        <w:t>项目描述</w:t>
+      </w:r>
+      <w:r>
+        <w:rPr>
+          <w:rFonts w:ascii="Calibri" w:eastAsia="宋体" w:hAnsi="Calibri" w:cs="Times New Roman" w:hint="eastAsia"/>
+          <w:lang w:val="fr-FR"/>
+        </w:rPr>
+        <w:t>：</w:t>
+      </w:r>
+      <w:r>
+        <w:rPr>
+          <w:rFonts w:ascii="Arial" w:eastAsia="宋体" w:hAnsi="Arial" w:cs="Arial"/>
+          <w:color w:val="000000"/>
+          <w:szCs w:val="21"/>
+          <w:shd w:val="clear" w:color="auto" w:fill="FFFFFF"/>
+        </w:rPr>
+        <w:t>开发</w:t>
+      </w:r>
+      <w:r>
+        <w:rPr>
+          <w:rFonts w:ascii="Arial" w:eastAsia="宋体" w:hAnsi="Arial" w:cs="Arial" w:hint="eastAsia"/>
+          <w:color w:val="000000"/>
+          <w:szCs w:val="21"/>
+          <w:shd w:val="clear" w:color="auto" w:fill="FFFFFF"/>
+        </w:rPr>
+        <w:t>并</w:t>
+      </w:r>
+      <w:r>
+        <w:rPr>
+          <w:rFonts w:ascii="Arial" w:eastAsia="宋体" w:hAnsi="Arial" w:cs="Arial"/>
+          <w:color w:val="000000"/>
+          <w:szCs w:val="21"/>
+          <w:shd w:val="clear" w:color="auto" w:fill="FFFFFF"/>
+        </w:rPr>
+        <w:t>测试游戏</w:t>
+      </w:r>
+      <w:r>
+        <w:rPr>
+          <w:rFonts w:ascii="Calibri" w:eastAsia="宋体" w:hAnsi="Calibri" w:cs="Times New Roman"/>
+        </w:rPr>
+        <w:t>JezzBall</w:t>
+      </w:r>
+      <w:r>
+        <w:rPr>
+          <w:rFonts w:ascii="Arial" w:eastAsia="宋体" w:hAnsi="Arial" w:cs="Arial"/>
+          <w:color w:val="000000"/>
+          <w:szCs w:val="21"/>
+          <w:shd w:val="clear" w:color="auto" w:fill="FFFFFF"/>
+        </w:rPr>
+        <w:t>。</w:t>
+      </w:r>
+    </w:p>
+    <w:p>
+      <w:pPr>
+        <w:widowControl w:val="0"/>
+        <w:spacing w:after="0" w:line="240" w:lineRule="auto"/>
+        <w:jc w:val="both"/>
+        <w:rPr>
+          <w:rFonts w:ascii="Calibri" w:eastAsia="宋体" w:hAnsi="Calibri" w:cs="Times New Roman"/>
+          <w:lang w:val="fr-FR"/>
+        </w:rPr>
+      </w:pPr>
+      <w:r>
+        <w:rPr>
+          <w:rFonts w:ascii="Calibri" w:eastAsia="宋体" w:hAnsi="Calibri" w:cs="Times New Roman" w:hint="eastAsia"/>
+          <w:b/>
+          <w:lang w:val="fr-FR"/>
+        </w:rPr>
+        <w:t>职责</w:t>
+      </w:r>
+      <w:r>
+        <w:rPr>
+          <w:rFonts w:ascii="Calibri" w:eastAsia="宋体" w:hAnsi="Calibri" w:cs="Times New Roman" w:hint="eastAsia"/>
+          <w:lang w:val="fr-FR"/>
+        </w:rPr>
+        <w:t>：</w:t>
+      </w:r>
+      <w:r>
+        <w:rPr>
+          <w:rFonts w:ascii="Calibri" w:eastAsia="宋体" w:hAnsi="Calibri" w:cs="Times New Roman"/>
+          <w:lang w:val="fr-FR"/>
+        </w:rPr>
+        <w:t>设计</w:t>
+      </w:r>
+      <w:r>
+        <w:rPr>
+          <w:rFonts w:ascii="Calibri" w:eastAsia="宋体" w:hAnsi="Calibri" w:cs="Times New Roman"/>
+          <w:lang w:val="fr-FR"/>
+        </w:rPr>
+        <w:t>程序架构，</w:t>
+      </w:r>
+      <w:r>
+        <w:rPr>
+          <w:rFonts w:ascii="Calibri" w:eastAsia="宋体" w:hAnsi="Calibri" w:cs="Times New Roman" w:hint="eastAsia"/>
+          <w:lang w:val="fr-FR"/>
+        </w:rPr>
+        <w:t>开发</w:t>
+      </w:r>
+      <w:r>
+        <w:rPr>
+          <w:rFonts w:ascii="Calibri" w:eastAsia="宋体" w:hAnsi="Calibri" w:cs="Times New Roman" w:hint="eastAsia"/>
+          <w:lang w:val="fr-FR"/>
+        </w:rPr>
+        <w:t>，写报告</w:t>
+      </w:r>
+    </w:p>
+    <w:p>
+      <w:pPr>
+        <w:widowControl w:val="0"/>
+        <w:spacing w:after="0" w:line="240" w:lineRule="auto"/>
+        <w:jc w:val="both"/>
+        <w:rPr>
+          <w:rFonts w:ascii="Calibri" w:eastAsia="宋体" w:hAnsi="Calibri" w:cs="Times New Roman"/>
+          <w:lang w:val="fr-FR"/>
+        </w:rPr>
+      </w:pPr>
+      <w:r>
+        <w:rPr>
+          <w:rFonts w:ascii="Calibri" w:eastAsia="宋体" w:hAnsi="Calibri" w:cs="Times New Roman" w:hint="eastAsia"/>
+          <w:b/>
+          <w:lang w:val="fr-FR"/>
+        </w:rPr>
+        <w:t>开发工具</w:t>
+      </w:r>
+      <w:r>
+        <w:rPr>
+          <w:rFonts w:ascii="Calibri" w:eastAsia="宋体" w:hAnsi="Calibri" w:cs="Times New Roman" w:hint="eastAsia"/>
+          <w:b/>
+          <w:lang w:val="fr-FR"/>
+        </w:rPr>
+        <w:t>/</w:t>
+      </w:r>
+      <w:r>
+        <w:rPr>
+          <w:rFonts w:ascii="Calibri" w:eastAsia="宋体" w:hAnsi="Calibri" w:cs="Times New Roman" w:hint="eastAsia"/>
+          <w:b/>
+          <w:lang w:val="fr-FR"/>
+        </w:rPr>
+        <w:t>语言</w:t>
+      </w:r>
+      <w:r>
+        <w:rPr>
+          <w:rFonts w:ascii="Calibri" w:eastAsia="宋体" w:hAnsi="Calibri" w:cs="Times New Roman" w:hint="eastAsia"/>
+          <w:lang w:val="fr-FR"/>
+        </w:rPr>
+        <w:t>：</w:t>
+      </w:r>
       <w:r>
         <w:rPr>
           <w:rFonts w:ascii="Calibri" w:eastAsia="宋体" w:hAnsi="Calibri" w:cs="Times New Roman"/>
@@ -10451,6 +11067,41 @@
         </w:rPr>
         <w:t xml:space="preserve"> </w:t>
       </w:r>
+    </w:p>
+    <w:p>
+      <w:pPr>
+        <w:widowControl w:val="0"/>
+        <w:spacing w:after="0" w:line="240" w:lineRule="auto"/>
+        <w:jc w:val="both"/>
+        <w:rPr>
+          <w:rFonts w:ascii="Calibri" w:eastAsia="宋体" w:hAnsi="Calibri" w:cs="Times New Roman"/>
+        </w:rPr>
+      </w:pPr>
+      <w:r>
+        <w:rPr>
+          <w:lang w:val="fr-FR"/>
+        </w:rPr>
+        <w:t>语言</w:t>
+      </w:r>
+      <w:r>
+        <w:rPr>
+          <w:lang w:val="fr-FR"/>
+        </w:rPr>
+        <w:t>/</w:t>
+      </w:r>
+      <w:r>
+        <w:rPr>
+          <w:lang w:val="fr-FR"/>
+        </w:rPr>
+        <w:t>库</w:t>
+      </w:r>
+      <w:r>
+        <w:rPr>
+          <w:rFonts w:hint="eastAsia"/>
+          <w:lang w:val="fr-FR"/>
+        </w:rPr>
+        <w:t>：</w:t>
+      </w:r>
       <w:r>
         <w:rPr>
           <w:rFonts w:ascii="Calibri" w:eastAsia="宋体" w:hAnsi="Calibri" w:cs="Times New Roman"/>
@@ -10469,6 +11120,55 @@
         <w:rPr>
           <w:rFonts w:ascii="Calibri" w:eastAsia="宋体" w:hAnsi="Calibri" w:cs="Times New Roman"/>
         </w:rPr>
+        <w:t xml:space="preserve"> </w:t>
+      </w:r>
+      <w:r>
+        <w:rPr>
+          <w:rFonts w:ascii="Calibri" w:eastAsia="宋体" w:hAnsi="Calibri" w:cs="Times New Roman"/>
+        </w:rPr>
+        <w:t>PAlib</w:t>
+      </w:r>
+      <w:r>
+        <w:rPr>
+          <w:rFonts w:ascii="Calibri" w:eastAsia="宋体" w:hAnsi="Calibri" w:cs="Times New Roman"/>
+        </w:rPr>
+        <w:t>，</w:t>
+      </w:r>
+      <w:r>
+        <w:rPr>
+          <w:rFonts w:ascii="Calibri" w:eastAsia="宋体" w:hAnsi="Calibri" w:cs="Times New Roman"/>
+        </w:rPr>
+        <w:t>devkitPro</w:t>
+      </w:r>
+      <w:bookmarkStart w:id="67" w:name="_GoBack"/>
+      <w:bookmarkEnd w:id="67"/>
+    </w:p>
+    <w:p>
+      <w:pPr>
+        <w:widowControl w:val="0"/>
+        <w:spacing w:after="0" w:line="240" w:lineRule="auto"/>
+        <w:jc w:val="both"/>
+        <w:rPr>
+          <w:rFonts w:ascii="Calibri" w:eastAsia="宋体" w:hAnsi="Calibri" w:cs="Times New Roman"/>
+        </w:rPr>
+      </w:pPr>
+      <w:r>
+        <w:rPr>
+          <w:rFonts w:hint="eastAsia"/>
+        </w:rPr>
+        <w:t>工具</w:t>
+      </w:r>
+      <w:r>
+        <w:rPr>
+          <w:rFonts w:hint="eastAsia"/>
+          <w:lang w:val="fr-FR"/>
+        </w:rPr>
+        <w:t>：</w:t>
+      </w:r>
+      <w:r>
+        <w:rPr>
+          <w:rFonts w:ascii="Calibri" w:eastAsia="宋体" w:hAnsi="Calibri" w:cs="Times New Roman"/>
+        </w:rPr>
         <w:t>CodeBlocks</w:t>
       </w:r>
       <w:r>
@@ -10481,31 +11181,19 @@
         <w:rPr>
           <w:rFonts w:ascii="Calibri" w:eastAsia="宋体" w:hAnsi="Calibri" w:cs="Times New Roman"/>
         </w:rPr>
-        <w:t>PAlib</w:t>
-      </w:r>
-      <w:r>
-        <w:rPr>
-          <w:rFonts w:ascii="Calibri" w:eastAsia="宋体" w:hAnsi="Calibri" w:cs="Times New Roman"/>
-        </w:rPr>
-        <w:t>，</w:t>
-      </w:r>
-      <w:r>
-        <w:rPr>
-          <w:rFonts w:ascii="Calibri" w:eastAsia="宋体" w:hAnsi="Calibri" w:cs="Times New Roman"/>
-        </w:rPr>
-        <w:t>devkitPro</w:t>
-      </w:r>
-      <w:r>
-        <w:rPr>
-          <w:rFonts w:ascii="Calibri" w:eastAsia="宋体" w:hAnsi="Calibri" w:cs="Times New Roman" w:hint="eastAsia"/>
-        </w:rPr>
-        <w:t>，</w:t>
-      </w:r>
-      <w:r>
-        <w:rPr>
-          <w:rFonts w:ascii="Calibri" w:eastAsia="宋体" w:hAnsi="Calibri" w:cs="Times New Roman"/>
-        </w:rPr>
         <w:t>Nintendo DS</w:t>
+      </w:r>
+      <w:r>
+        <w:rPr>
+          <w:rFonts w:ascii="Calibri" w:eastAsia="宋体" w:hAnsi="Calibri" w:cs="Times New Roman" w:hint="eastAsia"/>
+        </w:rPr>
+        <w:t>，</w:t>
+      </w:r>
+      <w:r>
+        <w:rPr>
+          <w:rFonts w:ascii="Calibri" w:eastAsia="宋体" w:hAnsi="Calibri" w:cs="Times New Roman"/>
+        </w:rPr>
+        <w:t>LaTeX</w:t>
       </w:r>
     </w:p>
     <w:sectPr>
@@ -12081,7 +12769,7 @@
 </file>
 
 <file path=customXml/itemProps1.xml><?xml version="1.0" encoding="utf-8"?>
-<ds:datastoreItem xmlns:ds="http://schemas.openxmlformats.org/officeDocument/2006/customXml" ds:itemID="{CD916880-822E-4F6F-AC23-9BFCF7D9D147}">
+<ds:datastoreItem xmlns:ds="http://schemas.openxmlformats.org/officeDocument/2006/customXml" ds:itemID="{1A217876-919B-4C62-BB79-636D767D7036}">
   <ds:schemaRefs>
     <ds:schemaRef ds:uri="http://schemas.openxmlformats.org/officeDocument/2006/bibliography"/>
   </ds:schemaRefs>

</xml_diff>